<commit_message>
Deleted duplicate .txt file and edited Analise Concorrencial
</commit_message>
<xml_diff>
--- a/Documentação/IPL-TeSP-PSI-PSI-Template_Analise_v1.0.docx
+++ b/Documentação/IPL-TeSP-PSI-PSI-Template_Analise_v1.0.docx
@@ -152,7 +152,6 @@
                 <w:sz w:val="20"/>
               </w:rPr>
             </w:pPr>
-            <w:proofErr w:type="spellStart"/>
             <w:r>
               <w:rPr>
                 <w:rFonts w:asciiTheme="minorHAnsi" w:hAnsiTheme="minorHAnsi" w:cstheme="minorHAnsi"/>
@@ -160,17 +159,7 @@
                 <w:bCs/>
                 <w:sz w:val="20"/>
               </w:rPr>
-              <w:t>TeSP</w:t>
-            </w:r>
-            <w:proofErr w:type="spellEnd"/>
-            <w:r>
-              <w:rPr>
-                <w:rFonts w:asciiTheme="minorHAnsi" w:hAnsiTheme="minorHAnsi" w:cstheme="minorHAnsi"/>
-                <w:b/>
-                <w:bCs/>
-                <w:sz w:val="20"/>
-              </w:rPr>
-              <w:t xml:space="preserve"> - PSI</w:t>
+              <w:t>TeSP - PSI</w:t>
             </w:r>
           </w:p>
         </w:tc>
@@ -855,9 +844,8 @@
               <w:rPr>
                 <w:rFonts w:asciiTheme="minorHAnsi" w:hAnsiTheme="minorHAnsi" w:cstheme="minorHAnsi"/>
                 <w:sz w:val="20"/>
-                <w:highlight w:val="yellow"/>
-              </w:rPr>
-              <w:t>1/2</w:t>
+              </w:rPr>
+              <w:t>2</w:t>
             </w:r>
             <w:r>
               <w:rPr>
@@ -870,9 +858,8 @@
               <w:rPr>
                 <w:rFonts w:asciiTheme="minorHAnsi" w:hAnsiTheme="minorHAnsi" w:cstheme="minorHAnsi"/>
                 <w:sz w:val="20"/>
-                <w:highlight w:val="yellow"/>
-              </w:rPr>
-              <w:t>X</w:t>
+              </w:rPr>
+              <w:t>04</w:t>
             </w:r>
           </w:p>
         </w:tc>
@@ -917,9 +904,8 @@
                 <w:rFonts w:asciiTheme="minorHAnsi" w:hAnsiTheme="minorHAnsi" w:cstheme="minorHAnsi"/>
                 <w:b/>
                 <w:sz w:val="20"/>
-                <w:highlight w:val="yellow"/>
-              </w:rPr>
-              <w:t>2190000</w:t>
+              </w:rPr>
+              <w:t>2180622</w:t>
             </w:r>
           </w:p>
         </w:tc>
@@ -937,18 +923,17 @@
               <w:spacing w:before="40" w:after="40"/>
               <w:rPr>
                 <w:rFonts w:asciiTheme="minorHAnsi" w:hAnsiTheme="minorHAnsi" w:cstheme="minorHAnsi"/>
-                <w:bCs/>
+                <w:b/>
                 <w:sz w:val="20"/>
               </w:rPr>
             </w:pPr>
             <w:r>
               <w:rPr>
                 <w:rFonts w:asciiTheme="minorHAnsi" w:hAnsiTheme="minorHAnsi" w:cstheme="minorHAnsi"/>
-                <w:bCs/>
+                <w:b/>
                 <w:sz w:val="20"/>
-                <w:highlight w:val="yellow"/>
-              </w:rPr>
-              <w:t>&lt;Nome aluno 1&gt;</w:t>
+              </w:rPr>
+              <w:t>André Filipe Andrade Machado</w:t>
             </w:r>
           </w:p>
         </w:tc>
@@ -993,9 +978,8 @@
                 <w:rFonts w:asciiTheme="minorHAnsi" w:hAnsiTheme="minorHAnsi" w:cstheme="minorHAnsi"/>
                 <w:b/>
                 <w:sz w:val="20"/>
-                <w:highlight w:val="yellow"/>
-              </w:rPr>
-              <w:t>2190000</w:t>
+              </w:rPr>
+              <w:t>2180659</w:t>
             </w:r>
           </w:p>
         </w:tc>
@@ -1020,29 +1004,10 @@
             <w:r>
               <w:rPr>
                 <w:rFonts w:asciiTheme="minorHAnsi" w:hAnsiTheme="minorHAnsi" w:cstheme="minorHAnsi"/>
-                <w:bCs/>
+                <w:b/>
                 <w:sz w:val="20"/>
-                <w:highlight w:val="yellow"/>
-              </w:rPr>
-              <w:t xml:space="preserve">&lt;Nome aluno </w:t>
-            </w:r>
-            <w:r>
-              <w:rPr>
-                <w:rFonts w:asciiTheme="minorHAnsi" w:hAnsiTheme="minorHAnsi" w:cstheme="minorHAnsi"/>
-                <w:bCs/>
-                <w:sz w:val="20"/>
-                <w:highlight w:val="yellow"/>
-              </w:rPr>
-              <w:t>2</w:t>
-            </w:r>
-            <w:r>
-              <w:rPr>
-                <w:rFonts w:asciiTheme="minorHAnsi" w:hAnsiTheme="minorHAnsi" w:cstheme="minorHAnsi"/>
-                <w:bCs/>
-                <w:sz w:val="20"/>
-                <w:highlight w:val="yellow"/>
-              </w:rPr>
-              <w:t>&gt;</w:t>
+              </w:rPr>
+              <w:t>Gonçalo Bertão Coelho da Rocha</w:t>
             </w:r>
           </w:p>
         </w:tc>
@@ -1088,9 +1053,8 @@
                 <w:rFonts w:asciiTheme="minorHAnsi" w:hAnsiTheme="minorHAnsi" w:cstheme="minorHAnsi"/>
                 <w:b/>
                 <w:sz w:val="20"/>
-                <w:highlight w:val="yellow"/>
-              </w:rPr>
-              <w:t>2190000</w:t>
+              </w:rPr>
+              <w:t>2180696</w:t>
             </w:r>
           </w:p>
         </w:tc>
@@ -1116,29 +1080,10 @@
             <w:r>
               <w:rPr>
                 <w:rFonts w:asciiTheme="minorHAnsi" w:hAnsiTheme="minorHAnsi" w:cstheme="minorHAnsi"/>
-                <w:bCs/>
+                <w:b/>
                 <w:sz w:val="20"/>
-                <w:highlight w:val="yellow"/>
-              </w:rPr>
-              <w:t xml:space="preserve">&lt;Nome aluno </w:t>
-            </w:r>
-            <w:r>
-              <w:rPr>
-                <w:rFonts w:asciiTheme="minorHAnsi" w:hAnsiTheme="minorHAnsi" w:cstheme="minorHAnsi"/>
-                <w:bCs/>
-                <w:sz w:val="20"/>
-                <w:highlight w:val="yellow"/>
-              </w:rPr>
-              <w:t>3</w:t>
-            </w:r>
-            <w:r>
-              <w:rPr>
-                <w:rFonts w:asciiTheme="minorHAnsi" w:hAnsiTheme="minorHAnsi" w:cstheme="minorHAnsi"/>
-                <w:bCs/>
-                <w:sz w:val="20"/>
-                <w:highlight w:val="yellow"/>
-              </w:rPr>
-              <w:t>&gt;</w:t>
+              </w:rPr>
+              <w:t>Rui Nuno de Almeida Pereira</w:t>
             </w:r>
           </w:p>
         </w:tc>
@@ -1308,7 +1253,7 @@
     </w:p>
     <w:p>
       <w:pPr>
-        <w:pStyle w:val="TOC1"/>
+        <w:pStyle w:val="ndice1"/>
         <w:tabs>
           <w:tab w:val="left" w:pos="440"/>
           <w:tab w:val="right" w:pos="9394"/>
@@ -1320,7 +1265,7 @@
           <w:caps w:val="0"/>
           <w:noProof/>
           <w:color w:val="auto"/>
-          <w:lang w:val="en-PT" w:eastAsia="en-GB"/>
+          <w:lang w:eastAsia="en-GB"/>
         </w:rPr>
       </w:pPr>
       <w:r>
@@ -1350,7 +1295,7 @@
       <w:hyperlink w:anchor="_Toc51941922" w:history="1">
         <w:r>
           <w:rPr>
-            <w:rStyle w:val="Hyperlink"/>
+            <w:rStyle w:val="Hiperligao"/>
             <w:noProof/>
           </w:rPr>
           <w:t>1</w:t>
@@ -1363,13 +1308,13 @@
             <w:caps w:val="0"/>
             <w:noProof/>
             <w:color w:val="auto"/>
-            <w:lang w:val="en-PT" w:eastAsia="en-GB"/>
+            <w:lang w:eastAsia="en-GB"/>
           </w:rPr>
           <w:tab/>
         </w:r>
         <w:r>
           <w:rPr>
-            <w:rStyle w:val="Hyperlink"/>
+            <w:rStyle w:val="Hiperligao"/>
             <w:noProof/>
           </w:rPr>
           <w:t>Definição da Lógica de Negócio</w:t>
@@ -1426,7 +1371,7 @@
     </w:p>
     <w:p>
       <w:pPr>
-        <w:pStyle w:val="TOC1"/>
+        <w:pStyle w:val="ndice1"/>
         <w:tabs>
           <w:tab w:val="left" w:pos="440"/>
           <w:tab w:val="right" w:pos="9394"/>
@@ -1438,13 +1383,13 @@
           <w:caps w:val="0"/>
           <w:noProof/>
           <w:color w:val="auto"/>
-          <w:lang w:val="en-PT" w:eastAsia="en-GB"/>
+          <w:lang w:eastAsia="en-GB"/>
         </w:rPr>
       </w:pPr>
       <w:hyperlink w:anchor="_Toc51941923" w:history="1">
         <w:r>
           <w:rPr>
-            <w:rStyle w:val="Hyperlink"/>
+            <w:rStyle w:val="Hiperligao"/>
             <w:noProof/>
           </w:rPr>
           <w:t>2</w:t>
@@ -1457,13 +1402,13 @@
             <w:caps w:val="0"/>
             <w:noProof/>
             <w:color w:val="auto"/>
-            <w:lang w:val="en-PT" w:eastAsia="en-GB"/>
+            <w:lang w:eastAsia="en-GB"/>
           </w:rPr>
           <w:tab/>
         </w:r>
         <w:r>
           <w:rPr>
-            <w:rStyle w:val="Hyperlink"/>
+            <w:rStyle w:val="Hiperligao"/>
             <w:noProof/>
           </w:rPr>
           <w:t>Análise de Impacto</w:t>
@@ -1520,7 +1465,7 @@
     </w:p>
     <w:p>
       <w:pPr>
-        <w:pStyle w:val="TOC2"/>
+        <w:pStyle w:val="ndice2"/>
         <w:tabs>
           <w:tab w:val="left" w:pos="660"/>
           <w:tab w:val="right" w:pos="9394"/>
@@ -1533,13 +1478,13 @@
           <w:color w:val="auto"/>
           <w:sz w:val="24"/>
           <w:szCs w:val="24"/>
-          <w:lang w:val="en-PT" w:eastAsia="en-GB"/>
+          <w:lang w:eastAsia="en-GB"/>
         </w:rPr>
       </w:pPr>
       <w:hyperlink w:anchor="_Toc51941924" w:history="1">
         <w:r>
           <w:rPr>
-            <w:rStyle w:val="Hyperlink"/>
+            <w:rStyle w:val="Hiperligao"/>
             <w:noProof/>
           </w:rPr>
           <w:t>2.1</w:t>
@@ -1553,13 +1498,13 @@
             <w:color w:val="auto"/>
             <w:sz w:val="24"/>
             <w:szCs w:val="24"/>
-            <w:lang w:val="en-PT" w:eastAsia="en-GB"/>
+            <w:lang w:eastAsia="en-GB"/>
           </w:rPr>
           <w:tab/>
         </w:r>
         <w:r>
           <w:rPr>
-            <w:rStyle w:val="Hyperlink"/>
+            <w:rStyle w:val="Hiperligao"/>
             <w:noProof/>
           </w:rPr>
           <w:t>Análise Concorrencial</w:t>
@@ -1616,7 +1561,7 @@
     </w:p>
     <w:p>
       <w:pPr>
-        <w:pStyle w:val="TOC3"/>
+        <w:pStyle w:val="ndice3"/>
         <w:tabs>
           <w:tab w:val="left" w:pos="880"/>
           <w:tab w:val="right" w:pos="9394"/>
@@ -1627,13 +1572,13 @@
           <w:color w:val="auto"/>
           <w:sz w:val="24"/>
           <w:szCs w:val="24"/>
-          <w:lang w:val="en-PT" w:eastAsia="en-GB"/>
+          <w:lang w:eastAsia="en-GB"/>
         </w:rPr>
       </w:pPr>
       <w:hyperlink w:anchor="_Toc51941925" w:history="1">
         <w:r>
           <w:rPr>
-            <w:rStyle w:val="Hyperlink"/>
+            <w:rStyle w:val="Hiperligao"/>
             <w:noProof/>
           </w:rPr>
           <w:t>2.1.1</w:t>
@@ -1645,13 +1590,13 @@
             <w:color w:val="auto"/>
             <w:sz w:val="24"/>
             <w:szCs w:val="24"/>
-            <w:lang w:val="en-PT" w:eastAsia="en-GB"/>
+            <w:lang w:eastAsia="en-GB"/>
           </w:rPr>
           <w:tab/>
         </w:r>
         <w:r>
           <w:rPr>
-            <w:rStyle w:val="Hyperlink"/>
+            <w:rStyle w:val="Hiperligao"/>
             <w:noProof/>
             <w:highlight w:val="yellow"/>
           </w:rPr>
@@ -1709,7 +1654,7 @@
     </w:p>
     <w:p>
       <w:pPr>
-        <w:pStyle w:val="TOC3"/>
+        <w:pStyle w:val="ndice3"/>
         <w:tabs>
           <w:tab w:val="left" w:pos="880"/>
           <w:tab w:val="right" w:pos="9394"/>
@@ -1720,13 +1665,13 @@
           <w:color w:val="auto"/>
           <w:sz w:val="24"/>
           <w:szCs w:val="24"/>
-          <w:lang w:val="en-PT" w:eastAsia="en-GB"/>
+          <w:lang w:eastAsia="en-GB"/>
         </w:rPr>
       </w:pPr>
       <w:hyperlink w:anchor="_Toc51941926" w:history="1">
         <w:r>
           <w:rPr>
-            <w:rStyle w:val="Hyperlink"/>
+            <w:rStyle w:val="Hiperligao"/>
             <w:noProof/>
           </w:rPr>
           <w:t>2.1.2</w:t>
@@ -1738,13 +1683,13 @@
             <w:color w:val="auto"/>
             <w:sz w:val="24"/>
             <w:szCs w:val="24"/>
-            <w:lang w:val="en-PT" w:eastAsia="en-GB"/>
+            <w:lang w:eastAsia="en-GB"/>
           </w:rPr>
           <w:tab/>
         </w:r>
         <w:r>
           <w:rPr>
-            <w:rStyle w:val="Hyperlink"/>
+            <w:rStyle w:val="Hiperligao"/>
             <w:noProof/>
             <w:highlight w:val="yellow"/>
           </w:rPr>
@@ -1802,7 +1747,7 @@
     </w:p>
     <w:p>
       <w:pPr>
-        <w:pStyle w:val="TOC3"/>
+        <w:pStyle w:val="ndice3"/>
         <w:tabs>
           <w:tab w:val="left" w:pos="880"/>
           <w:tab w:val="right" w:pos="9394"/>
@@ -1813,13 +1758,13 @@
           <w:color w:val="auto"/>
           <w:sz w:val="24"/>
           <w:szCs w:val="24"/>
-          <w:lang w:val="en-PT" w:eastAsia="en-GB"/>
+          <w:lang w:eastAsia="en-GB"/>
         </w:rPr>
       </w:pPr>
       <w:hyperlink w:anchor="_Toc51941927" w:history="1">
         <w:r>
           <w:rPr>
-            <w:rStyle w:val="Hyperlink"/>
+            <w:rStyle w:val="Hiperligao"/>
             <w:noProof/>
           </w:rPr>
           <w:t>2.1.3</w:t>
@@ -1831,13 +1776,13 @@
             <w:color w:val="auto"/>
             <w:sz w:val="24"/>
             <w:szCs w:val="24"/>
-            <w:lang w:val="en-PT" w:eastAsia="en-GB"/>
+            <w:lang w:eastAsia="en-GB"/>
           </w:rPr>
           <w:tab/>
         </w:r>
         <w:r>
           <w:rPr>
-            <w:rStyle w:val="Hyperlink"/>
+            <w:rStyle w:val="Hiperligao"/>
             <w:noProof/>
             <w:highlight w:val="yellow"/>
           </w:rPr>
@@ -1845,7 +1790,7 @@
         </w:r>
         <w:r>
           <w:rPr>
-            <w:rStyle w:val="Hyperlink"/>
+            <w:rStyle w:val="Hiperligao"/>
             <w:i/>
             <w:iCs/>
             <w:noProof/>
@@ -1855,7 +1800,7 @@
         </w:r>
         <w:r>
           <w:rPr>
-            <w:rStyle w:val="Hyperlink"/>
+            <w:rStyle w:val="Hiperligao"/>
             <w:noProof/>
             <w:highlight w:val="yellow"/>
           </w:rPr>
@@ -1913,7 +1858,7 @@
     </w:p>
     <w:p>
       <w:pPr>
-        <w:pStyle w:val="TOC3"/>
+        <w:pStyle w:val="ndice3"/>
         <w:tabs>
           <w:tab w:val="left" w:pos="880"/>
           <w:tab w:val="right" w:pos="9394"/>
@@ -1924,13 +1869,13 @@
           <w:color w:val="auto"/>
           <w:sz w:val="24"/>
           <w:szCs w:val="24"/>
-          <w:lang w:val="en-PT" w:eastAsia="en-GB"/>
+          <w:lang w:eastAsia="en-GB"/>
         </w:rPr>
       </w:pPr>
       <w:hyperlink w:anchor="_Toc51941928" w:history="1">
         <w:r>
           <w:rPr>
-            <w:rStyle w:val="Hyperlink"/>
+            <w:rStyle w:val="Hiperligao"/>
             <w:noProof/>
           </w:rPr>
           <w:t>2.1.4</w:t>
@@ -1942,13 +1887,13 @@
             <w:color w:val="auto"/>
             <w:sz w:val="24"/>
             <w:szCs w:val="24"/>
-            <w:lang w:val="en-PT" w:eastAsia="en-GB"/>
+            <w:lang w:eastAsia="en-GB"/>
           </w:rPr>
           <w:tab/>
         </w:r>
         <w:r>
           <w:rPr>
-            <w:rStyle w:val="Hyperlink"/>
+            <w:rStyle w:val="Hiperligao"/>
             <w:noProof/>
           </w:rPr>
           <w:t>Comparação dos Sistemas</w:t>
@@ -2005,7 +1950,7 @@
     </w:p>
     <w:p>
       <w:pPr>
-        <w:pStyle w:val="TOC1"/>
+        <w:pStyle w:val="ndice1"/>
         <w:tabs>
           <w:tab w:val="left" w:pos="440"/>
           <w:tab w:val="right" w:pos="9394"/>
@@ -2017,13 +1962,13 @@
           <w:caps w:val="0"/>
           <w:noProof/>
           <w:color w:val="auto"/>
-          <w:lang w:val="en-PT" w:eastAsia="en-GB"/>
+          <w:lang w:eastAsia="en-GB"/>
         </w:rPr>
       </w:pPr>
       <w:hyperlink w:anchor="_Toc51941929" w:history="1">
         <w:r>
           <w:rPr>
-            <w:rStyle w:val="Hyperlink"/>
+            <w:rStyle w:val="Hiperligao"/>
             <w:noProof/>
           </w:rPr>
           <w:t>3</w:t>
@@ -2036,13 +1981,13 @@
             <w:caps w:val="0"/>
             <w:noProof/>
             <w:color w:val="auto"/>
-            <w:lang w:val="en-PT" w:eastAsia="en-GB"/>
+            <w:lang w:eastAsia="en-GB"/>
           </w:rPr>
           <w:tab/>
         </w:r>
         <w:r>
           <w:rPr>
-            <w:rStyle w:val="Hyperlink"/>
+            <w:rStyle w:val="Hiperligao"/>
             <w:noProof/>
           </w:rPr>
           <w:t>Requisitos do Sistema</w:t>
@@ -2099,7 +2044,7 @@
     </w:p>
     <w:p>
       <w:pPr>
-        <w:pStyle w:val="TOC1"/>
+        <w:pStyle w:val="ndice1"/>
         <w:tabs>
           <w:tab w:val="left" w:pos="440"/>
           <w:tab w:val="right" w:pos="9394"/>
@@ -2111,13 +2056,13 @@
           <w:caps w:val="0"/>
           <w:noProof/>
           <w:color w:val="auto"/>
-          <w:lang w:val="en-PT" w:eastAsia="en-GB"/>
+          <w:lang w:eastAsia="en-GB"/>
         </w:rPr>
       </w:pPr>
       <w:hyperlink w:anchor="_Toc51941930" w:history="1">
         <w:r>
           <w:rPr>
-            <w:rStyle w:val="Hyperlink"/>
+            <w:rStyle w:val="Hiperligao"/>
             <w:noProof/>
           </w:rPr>
           <w:t>4</w:t>
@@ -2130,13 +2075,13 @@
             <w:caps w:val="0"/>
             <w:noProof/>
             <w:color w:val="auto"/>
-            <w:lang w:val="en-PT" w:eastAsia="en-GB"/>
+            <w:lang w:eastAsia="en-GB"/>
           </w:rPr>
           <w:tab/>
         </w:r>
         <w:r>
           <w:rPr>
-            <w:rStyle w:val="Hyperlink"/>
+            <w:rStyle w:val="Hiperligao"/>
             <w:noProof/>
           </w:rPr>
           <w:t>User Stories</w:t>
@@ -2193,7 +2138,7 @@
     </w:p>
     <w:p>
       <w:pPr>
-        <w:pStyle w:val="TOC1"/>
+        <w:pStyle w:val="ndice1"/>
         <w:tabs>
           <w:tab w:val="left" w:pos="440"/>
           <w:tab w:val="right" w:pos="9394"/>
@@ -2205,13 +2150,13 @@
           <w:caps w:val="0"/>
           <w:noProof/>
           <w:color w:val="auto"/>
-          <w:lang w:val="en-PT" w:eastAsia="en-GB"/>
+          <w:lang w:eastAsia="en-GB"/>
         </w:rPr>
       </w:pPr>
       <w:hyperlink w:anchor="_Toc51941931" w:history="1">
         <w:r>
           <w:rPr>
-            <w:rStyle w:val="Hyperlink"/>
+            <w:rStyle w:val="Hiperligao"/>
             <w:noProof/>
           </w:rPr>
           <w:t>5</w:t>
@@ -2224,13 +2169,13 @@
             <w:caps w:val="0"/>
             <w:noProof/>
             <w:color w:val="auto"/>
-            <w:lang w:val="en-PT" w:eastAsia="en-GB"/>
+            <w:lang w:eastAsia="en-GB"/>
           </w:rPr>
           <w:tab/>
         </w:r>
         <w:r>
           <w:rPr>
-            <w:rStyle w:val="Hyperlink"/>
+            <w:rStyle w:val="Hiperligao"/>
             <w:noProof/>
           </w:rPr>
           <w:t>Use Cases</w:t>
@@ -2287,7 +2232,7 @@
     </w:p>
     <w:p>
       <w:pPr>
-        <w:pStyle w:val="TOC1"/>
+        <w:pStyle w:val="ndice1"/>
         <w:tabs>
           <w:tab w:val="left" w:pos="440"/>
           <w:tab w:val="right" w:pos="9394"/>
@@ -2299,13 +2244,13 @@
           <w:caps w:val="0"/>
           <w:noProof/>
           <w:color w:val="auto"/>
-          <w:lang w:val="en-PT" w:eastAsia="en-GB"/>
+          <w:lang w:eastAsia="en-GB"/>
         </w:rPr>
       </w:pPr>
       <w:hyperlink w:anchor="_Toc51941932" w:history="1">
         <w:r>
           <w:rPr>
-            <w:rStyle w:val="Hyperlink"/>
+            <w:rStyle w:val="Hiperligao"/>
             <w:noProof/>
           </w:rPr>
           <w:t>6</w:t>
@@ -2318,13 +2263,13 @@
             <w:caps w:val="0"/>
             <w:noProof/>
             <w:color w:val="auto"/>
-            <w:lang w:val="en-PT" w:eastAsia="en-GB"/>
+            <w:lang w:eastAsia="en-GB"/>
           </w:rPr>
           <w:tab/>
         </w:r>
         <w:r>
           <w:rPr>
-            <w:rStyle w:val="Hyperlink"/>
+            <w:rStyle w:val="Hiperligao"/>
             <w:noProof/>
           </w:rPr>
           <w:t>Diagrama de Classes e Modelo de Dados</w:t>
@@ -2381,7 +2326,7 @@
     </w:p>
     <w:p>
       <w:pPr>
-        <w:pStyle w:val="TOC1"/>
+        <w:pStyle w:val="ndice1"/>
         <w:tabs>
           <w:tab w:val="left" w:pos="440"/>
           <w:tab w:val="right" w:pos="9394"/>
@@ -2393,13 +2338,13 @@
           <w:caps w:val="0"/>
           <w:noProof/>
           <w:color w:val="auto"/>
-          <w:lang w:val="en-PT" w:eastAsia="en-GB"/>
+          <w:lang w:eastAsia="en-GB"/>
         </w:rPr>
       </w:pPr>
       <w:hyperlink w:anchor="_Toc51941933" w:history="1">
         <w:r>
           <w:rPr>
-            <w:rStyle w:val="Hyperlink"/>
+            <w:rStyle w:val="Hiperligao"/>
             <w:noProof/>
           </w:rPr>
           <w:t>7</w:t>
@@ -2412,13 +2357,13 @@
             <w:caps w:val="0"/>
             <w:noProof/>
             <w:color w:val="auto"/>
-            <w:lang w:val="en-PT" w:eastAsia="en-GB"/>
+            <w:lang w:eastAsia="en-GB"/>
           </w:rPr>
           <w:tab/>
         </w:r>
         <w:r>
           <w:rPr>
-            <w:rStyle w:val="Hyperlink"/>
+            <w:rStyle w:val="Hiperligao"/>
             <w:noProof/>
           </w:rPr>
           <w:t>Wireframes/Mockups</w:t>
@@ -2495,7 +2440,7 @@
     </w:p>
     <w:p>
       <w:pPr>
-        <w:pStyle w:val="TableofFigures"/>
+        <w:pStyle w:val="ndicedeilustraes"/>
         <w:tabs>
           <w:tab w:val="right" w:leader="dot" w:pos="9394"/>
         </w:tabs>
@@ -2526,7 +2471,7 @@
     </w:p>
     <w:p>
       <w:pPr>
-        <w:pStyle w:val="TableofFigures"/>
+        <w:pStyle w:val="ndicedeilustraes"/>
         <w:tabs>
           <w:tab w:val="right" w:leader="dot" w:pos="9394"/>
         </w:tabs>
@@ -2534,7 +2479,7 @@
     </w:p>
     <w:p>
       <w:pPr>
-        <w:pStyle w:val="TableofFigures"/>
+        <w:pStyle w:val="ndicedeilustraes"/>
         <w:tabs>
           <w:tab w:val="right" w:leader="dot" w:pos="9394"/>
         </w:tabs>
@@ -2542,7 +2487,7 @@
           <w:rFonts w:asciiTheme="minorHAnsi" w:eastAsiaTheme="minorEastAsia" w:hAnsiTheme="minorHAnsi" w:cstheme="minorBidi"/>
           <w:noProof/>
           <w:color w:val="auto"/>
-          <w:lang w:val="en-PT" w:eastAsia="en-GB"/>
+          <w:lang w:eastAsia="en-GB"/>
         </w:rPr>
       </w:pPr>
       <w:r>
@@ -2557,7 +2502,7 @@
       <w:hyperlink w:anchor="_Toc51941841" w:history="1">
         <w:r>
           <w:rPr>
-            <w:rStyle w:val="Hyperlink"/>
+            <w:rStyle w:val="Hiperligao"/>
             <w:noProof/>
             <w:lang w:val="en-US"/>
           </w:rPr>
@@ -2615,7 +2560,7 @@
     </w:p>
     <w:p>
       <w:pPr>
-        <w:pStyle w:val="TableofFigures"/>
+        <w:pStyle w:val="ndicedeilustraes"/>
         <w:tabs>
           <w:tab w:val="right" w:leader="dot" w:pos="9394"/>
         </w:tabs>
@@ -2623,13 +2568,13 @@
           <w:rFonts w:asciiTheme="minorHAnsi" w:eastAsiaTheme="minorEastAsia" w:hAnsiTheme="minorHAnsi" w:cstheme="minorBidi"/>
           <w:noProof/>
           <w:color w:val="auto"/>
-          <w:lang w:val="en-PT" w:eastAsia="en-GB"/>
+          <w:lang w:eastAsia="en-GB"/>
         </w:rPr>
       </w:pPr>
       <w:hyperlink w:anchor="_Toc51941842" w:history="1">
         <w:r>
           <w:rPr>
-            <w:rStyle w:val="Hyperlink"/>
+            <w:rStyle w:val="Hiperligao"/>
             <w:noProof/>
           </w:rPr>
           <w:t>Figura 2 – Diagrama de classes do projeto</w:t>
@@ -2753,7 +2698,7 @@
     <w:p/>
     <w:p>
       <w:pPr>
-        <w:pStyle w:val="TableofFigures"/>
+        <w:pStyle w:val="ndicedeilustraes"/>
         <w:tabs>
           <w:tab w:val="right" w:leader="dot" w:pos="9394"/>
         </w:tabs>
@@ -2761,7 +2706,7 @@
           <w:rFonts w:asciiTheme="minorHAnsi" w:eastAsiaTheme="minorEastAsia" w:hAnsiTheme="minorHAnsi" w:cstheme="minorBidi"/>
           <w:noProof/>
           <w:color w:val="auto"/>
-          <w:lang w:val="en-PT" w:eastAsia="en-GB"/>
+          <w:lang w:eastAsia="en-GB"/>
         </w:rPr>
       </w:pPr>
       <w:r>
@@ -2776,7 +2721,7 @@
       <w:hyperlink w:anchor="_Toc51941862" w:history="1">
         <w:r>
           <w:rPr>
-            <w:rStyle w:val="Hyperlink"/>
+            <w:rStyle w:val="Hiperligao"/>
             <w:noProof/>
           </w:rPr>
           <w:t>Tabela 1 – Comparação entre os sistemas concorrenciais</w:t>
@@ -2833,7 +2778,7 @@
     </w:p>
     <w:p>
       <w:pPr>
-        <w:pStyle w:val="TableofFigures"/>
+        <w:pStyle w:val="ndicedeilustraes"/>
         <w:tabs>
           <w:tab w:val="right" w:leader="dot" w:pos="9394"/>
         </w:tabs>
@@ -2841,13 +2786,13 @@
           <w:rFonts w:asciiTheme="minorHAnsi" w:eastAsiaTheme="minorEastAsia" w:hAnsiTheme="minorHAnsi" w:cstheme="minorBidi"/>
           <w:noProof/>
           <w:color w:val="auto"/>
-          <w:lang w:val="en-PT" w:eastAsia="en-GB"/>
+          <w:lang w:eastAsia="en-GB"/>
         </w:rPr>
       </w:pPr>
       <w:hyperlink w:anchor="_Toc51941863" w:history="1">
         <w:r>
           <w:rPr>
-            <w:rStyle w:val="Hyperlink"/>
+            <w:rStyle w:val="Hiperligao"/>
             <w:noProof/>
           </w:rPr>
           <w:t>Tabela 2 – Requisitos Não Funcionais</w:t>
@@ -2904,7 +2849,7 @@
     </w:p>
     <w:p>
       <w:pPr>
-        <w:pStyle w:val="TableofFigures"/>
+        <w:pStyle w:val="ndicedeilustraes"/>
         <w:tabs>
           <w:tab w:val="right" w:leader="dot" w:pos="9394"/>
         </w:tabs>
@@ -2912,13 +2857,13 @@
           <w:rFonts w:asciiTheme="minorHAnsi" w:eastAsiaTheme="minorEastAsia" w:hAnsiTheme="minorHAnsi" w:cstheme="minorBidi"/>
           <w:noProof/>
           <w:color w:val="auto"/>
-          <w:lang w:val="en-PT" w:eastAsia="en-GB"/>
+          <w:lang w:eastAsia="en-GB"/>
         </w:rPr>
       </w:pPr>
       <w:hyperlink w:anchor="_Toc51941864" w:history="1">
         <w:r>
           <w:rPr>
-            <w:rStyle w:val="Hyperlink"/>
+            <w:rStyle w:val="Hiperligao"/>
             <w:noProof/>
           </w:rPr>
           <w:t>Tabela 3 – User Stories e respetivos critérios de aceitação</w:t>
@@ -2992,7 +2937,7 @@
     </w:p>
     <w:p>
       <w:pPr>
-        <w:pStyle w:val="Heading1"/>
+        <w:pStyle w:val="Ttulo1"/>
       </w:pPr>
       <w:bookmarkStart w:id="0" w:name="_Toc51941922"/>
       <w:r>
@@ -3080,7 +3025,7 @@
     <w:p/>
     <w:p>
       <w:pPr>
-        <w:pStyle w:val="Heading1"/>
+        <w:pStyle w:val="Ttulo1"/>
       </w:pPr>
       <w:bookmarkStart w:id="1" w:name="_Toc51941923"/>
       <w:r>
@@ -3118,36 +3063,439 @@
           <w:highlight w:val="yellow"/>
         </w:rPr>
         <w:t xml:space="preserve"> sistema a desenvolver&gt;</w:t>
+      </w:r>
+    </w:p>
+    <w:p/>
+    <w:p>
+      <w:r>
+        <w:t xml:space="preserve">O nosso sistema apresenta diversas características únicas que irão facilitar o trabalho de cada funcionário das biblioteca, porém, a nossa aplicação sendo apenas destinada a esses mesmos funcionários, poderá trazer complicações a um leitor que não possua um computador ou um </w:t>
+      </w:r>
+      <w:r>
+        <w:rPr>
+          <w:i/>
+          <w:iCs/>
+        </w:rPr>
+        <w:t>tablet</w:t>
+      </w:r>
+      <w:r>
+        <w:t xml:space="preserve"> e que se tenha de deslocar à biblioteca</w:t>
+      </w:r>
+      <w:r>
+        <w:t>,</w:t>
+      </w:r>
+      <w:r>
+        <w:t xml:space="preserve"> para reservar ou renovar um livro</w:t>
+      </w:r>
+      <w:r>
+        <w:t>, requisitar um posto de trabalho ou utilizar um serviço de reprografia.</w:t>
+      </w:r>
+    </w:p>
+    <w:p/>
+    <w:p>
+      <w:pPr>
+        <w:pStyle w:val="Ttulo2"/>
+      </w:pPr>
+      <w:bookmarkStart w:id="2" w:name="_Toc51941924"/>
+      <w:r>
+        <w:lastRenderedPageBreak/>
+        <w:t>Análise C</w:t>
+      </w:r>
+      <w:r>
+        <w:t>oncorrencial</w:t>
+      </w:r>
+      <w:bookmarkEnd w:id="2"/>
+    </w:p>
+    <w:p>
+      <w:pPr>
+        <w:pStyle w:val="Ttulo1"/>
+        <w:numPr>
+          <w:ilvl w:val="0"/>
+          <w:numId w:val="0"/>
+        </w:numPr>
+        <w:ind w:left="431" w:hanging="431"/>
+      </w:pPr>
+    </w:p>
+    <w:p>
+      <w:pPr>
+        <w:pStyle w:val="Ttulo1"/>
+        <w:numPr>
+          <w:ilvl w:val="0"/>
+          <w:numId w:val="0"/>
+        </w:numPr>
+        <w:ind w:left="431" w:hanging="431"/>
+      </w:pPr>
+    </w:p>
+    <w:p>
+      <w:pPr>
+        <w:pStyle w:val="Ttulo1"/>
+        <w:numPr>
+          <w:ilvl w:val="0"/>
+          <w:numId w:val="0"/>
+        </w:numPr>
+        <w:ind w:left="431" w:hanging="431"/>
+      </w:pPr>
+    </w:p>
+    <w:p>
+      <w:pPr>
+        <w:pStyle w:val="Ttulo1"/>
+        <w:numPr>
+          <w:ilvl w:val="0"/>
+          <w:numId w:val="0"/>
+        </w:numPr>
+        <w:ind w:left="431" w:hanging="431"/>
+      </w:pPr>
+    </w:p>
+    <w:p>
+      <w:pPr>
+        <w:pStyle w:val="Ttulo1"/>
+        <w:numPr>
+          <w:ilvl w:val="0"/>
+          <w:numId w:val="0"/>
+        </w:numPr>
+        <w:ind w:left="431" w:hanging="431"/>
+      </w:pPr>
+    </w:p>
+    <w:p>
+      <w:pPr>
+        <w:pStyle w:val="Ttulo1"/>
+        <w:numPr>
+          <w:ilvl w:val="0"/>
+          <w:numId w:val="0"/>
+        </w:numPr>
+        <w:ind w:left="431" w:hanging="431"/>
+      </w:pPr>
+    </w:p>
+    <w:p>
+      <w:pPr>
+        <w:pStyle w:val="Ttulo1"/>
+        <w:numPr>
+          <w:ilvl w:val="0"/>
+          <w:numId w:val="0"/>
+        </w:numPr>
+        <w:ind w:left="431" w:hanging="431"/>
+      </w:pPr>
+    </w:p>
+    <w:p>
+      <w:pPr>
+        <w:pStyle w:val="Ttulo1"/>
+        <w:numPr>
+          <w:ilvl w:val="0"/>
+          <w:numId w:val="0"/>
+        </w:numPr>
+        <w:ind w:left="431" w:hanging="431"/>
+      </w:pPr>
+    </w:p>
+    <w:p>
+      <w:pPr>
+        <w:pStyle w:val="Ttulo1"/>
+        <w:numPr>
+          <w:ilvl w:val="0"/>
+          <w:numId w:val="0"/>
+        </w:numPr>
+        <w:ind w:left="431" w:hanging="431"/>
+      </w:pPr>
+    </w:p>
+    <w:p>
+      <w:pPr>
+        <w:pStyle w:val="Ttulo3"/>
+      </w:pPr>
+      <w:proofErr w:type="spellStart"/>
+      <w:r>
+        <w:t>Aleph</w:t>
+      </w:r>
+      <w:proofErr w:type="spellEnd"/>
+    </w:p>
+    <w:p>
+      <w:r>
+        <w:rPr>
+          <w:highlight w:val="yellow"/>
+        </w:rPr>
+        <w:t>&lt;Nome, site</w:t>
+      </w:r>
+      <w:r>
+        <w:rPr>
+          <w:highlight w:val="yellow"/>
+        </w:rPr>
+        <w:t xml:space="preserve"> (</w:t>
+      </w:r>
+      <w:proofErr w:type="spellStart"/>
+      <w:r>
+        <w:rPr>
+          <w:i/>
+          <w:iCs/>
+          <w:highlight w:val="yellow"/>
+        </w:rPr>
+        <w:t>screenshot</w:t>
+      </w:r>
+      <w:proofErr w:type="spellEnd"/>
+      <w:r>
+        <w:rPr>
+          <w:highlight w:val="yellow"/>
+        </w:rPr>
+        <w:t>)</w:t>
+      </w:r>
+      <w:r>
+        <w:rPr>
+          <w:highlight w:val="yellow"/>
+        </w:rPr>
+        <w:t>, descrição detalhada, vantagens, desvantagens, o que falta&gt;</w:t>
+      </w:r>
+    </w:p>
+    <w:p>
+      <w:r>
+        <w:rPr>
+          <w:noProof/>
+        </w:rPr>
+        <mc:AlternateContent>
+          <mc:Choice Requires="wps">
+            <w:drawing>
+              <wp:anchor distT="45720" distB="45720" distL="114300" distR="114300" simplePos="0" relativeHeight="251659264" behindDoc="0" locked="0" layoutInCell="1" allowOverlap="1" wp14:anchorId="59A46EA6" wp14:editId="448FB7F1">
+                <wp:simplePos x="0" y="0"/>
+                <wp:positionH relativeFrom="column">
+                  <wp:posOffset>13970</wp:posOffset>
+                </wp:positionH>
+                <wp:positionV relativeFrom="paragraph">
+                  <wp:posOffset>2966085</wp:posOffset>
+                </wp:positionV>
+                <wp:extent cx="2360930" cy="228600"/>
+                <wp:effectExtent l="0" t="0" r="0" b="0"/>
+                <wp:wrapSquare wrapText="bothSides"/>
+                <wp:docPr id="217" name="Caixa de Texto 2"/>
+                <wp:cNvGraphicFramePr>
+                  <a:graphicFrameLocks xmlns:a="http://schemas.openxmlformats.org/drawingml/2006/main"/>
+                </wp:cNvGraphicFramePr>
+                <a:graphic xmlns:a="http://schemas.openxmlformats.org/drawingml/2006/main">
+                  <a:graphicData uri="http://schemas.microsoft.com/office/word/2010/wordprocessingShape">
+                    <wps:wsp>
+                      <wps:cNvSpPr txBox="1">
+                        <a:spLocks noChangeArrowheads="1"/>
+                      </wps:cNvSpPr>
+                      <wps:spPr bwMode="auto">
+                        <a:xfrm>
+                          <a:off x="0" y="0"/>
+                          <a:ext cx="2360930" cy="228600"/>
+                        </a:xfrm>
+                        <a:prstGeom prst="rect">
+                          <a:avLst/>
+                        </a:prstGeom>
+                        <a:solidFill>
+                          <a:srgbClr val="FFFFFF"/>
+                        </a:solidFill>
+                        <a:ln w="9525">
+                          <a:noFill/>
+                          <a:miter lim="800000"/>
+                          <a:headEnd/>
+                          <a:tailEnd/>
+                        </a:ln>
+                      </wps:spPr>
+                      <wps:txbx>
+                        <w:txbxContent>
+                          <w:p>
+                            <w:pPr>
+                              <w:rPr>
+                                <w:sz w:val="18"/>
+                                <w:szCs w:val="18"/>
+                                <w:lang w:val="en-US"/>
+                              </w:rPr>
+                            </w:pPr>
+                            <w:r>
+                              <w:rPr>
+                                <w:sz w:val="18"/>
+                                <w:szCs w:val="18"/>
+                                <w:lang w:val="en-US"/>
+                              </w:rPr>
+                              <w:t>figura1 - Screenshot de Aleph</w:t>
+                            </w:r>
+                          </w:p>
+                        </w:txbxContent>
+                      </wps:txbx>
+                      <wps:bodyPr rot="0" vert="horz" wrap="square" lIns="91440" tIns="45720" rIns="91440" bIns="45720" anchor="t" anchorCtr="0">
+                        <a:noAutofit/>
+                      </wps:bodyPr>
+                    </wps:wsp>
+                  </a:graphicData>
+                </a:graphic>
+                <wp14:sizeRelH relativeFrom="margin">
+                  <wp14:pctWidth>40000</wp14:pctWidth>
+                </wp14:sizeRelH>
+                <wp14:sizeRelV relativeFrom="margin">
+                  <wp14:pctHeight>0</wp14:pctHeight>
+                </wp14:sizeRelV>
+              </wp:anchor>
+            </w:drawing>
+          </mc:Choice>
+          <mc:Fallback>
+            <w:pict>
+              <v:shapetype w14:anchorId="59A46EA6" id="_x0000_t202" coordsize="21600,21600" o:spt="202" path="m,l,21600r21600,l21600,xe">
+                <v:stroke joinstyle="miter"/>
+                <v:path gradientshapeok="t" o:connecttype="rect"/>
+              </v:shapetype>
+              <v:shape id="Caixa de Texto 2" o:spid="_x0000_s1026" type="#_x0000_t202" style="position:absolute;left:0;text-align:left;margin-left:1.1pt;margin-top:233.55pt;width:185.9pt;height:18pt;z-index:251659264;visibility:visible;mso-wrap-style:square;mso-width-percent:400;mso-height-percent:0;mso-wrap-distance-left:9pt;mso-wrap-distance-top:3.6pt;mso-wrap-distance-right:9pt;mso-wrap-distance-bottom:3.6pt;mso-position-horizontal:absolute;mso-position-horizontal-relative:text;mso-position-vertical:absolute;mso-position-vertical-relative:text;mso-width-percent:400;mso-height-percent:0;mso-width-relative:margin;mso-height-relative:margin;v-text-anchor:top" o:gfxdata="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" stroked="f">
+                <v:textbox>
+                  <w:txbxContent>
+                    <w:p>
+                      <w:pPr>
+                        <w:rPr>
+                          <w:sz w:val="18"/>
+                          <w:szCs w:val="18"/>
+                          <w:lang w:val="en-US"/>
+                        </w:rPr>
+                      </w:pPr>
+                      <w:r>
+                        <w:rPr>
+                          <w:sz w:val="18"/>
+                          <w:szCs w:val="18"/>
+                          <w:lang w:val="en-US"/>
+                        </w:rPr>
+                        <w:t>figura1 - Screenshot de Aleph</w:t>
+                      </w:r>
+                    </w:p>
+                  </w:txbxContent>
+                </v:textbox>
+                <w10:wrap type="square"/>
+              </v:shape>
+            </w:pict>
+          </mc:Fallback>
+        </mc:AlternateContent>
+      </w:r>
+      <w:r>
+        <w:rPr>
+          <w:noProof/>
+        </w:rPr>
+        <w:drawing>
+          <wp:inline distT="0" distB="0" distL="0" distR="0" wp14:anchorId="1B853396" wp14:editId="4E819B09">
+            <wp:extent cx="5971540" cy="2910840"/>
+            <wp:effectExtent l="0" t="0" r="0" b="3810"/>
+            <wp:docPr id="2" name="Imagem 2"/>
+            <wp:cNvGraphicFramePr>
+              <a:graphicFrameLocks xmlns:a="http://schemas.openxmlformats.org/drawingml/2006/main" noChangeAspect="1"/>
+            </wp:cNvGraphicFramePr>
+            <a:graphic xmlns:a="http://schemas.openxmlformats.org/drawingml/2006/main">
+              <a:graphicData uri="http://schemas.openxmlformats.org/drawingml/2006/picture">
+                <pic:pic xmlns:pic="http://schemas.openxmlformats.org/drawingml/2006/picture">
+                  <pic:nvPicPr>
+                    <pic:cNvPr id="1" name=""/>
+                    <pic:cNvPicPr/>
+                  </pic:nvPicPr>
+                  <pic:blipFill>
+                    <a:blip r:embed="rId12"/>
+                    <a:stretch>
+                      <a:fillRect/>
+                    </a:stretch>
+                  </pic:blipFill>
+                  <pic:spPr>
+                    <a:xfrm>
+                      <a:off x="0" y="0"/>
+                      <a:ext cx="5971540" cy="2910840"/>
+                    </a:xfrm>
+                    <a:prstGeom prst="rect">
+                      <a:avLst/>
+                    </a:prstGeom>
+                  </pic:spPr>
+                </pic:pic>
+              </a:graphicData>
+            </a:graphic>
+          </wp:inline>
+        </w:drawing>
+      </w:r>
+    </w:p>
+    <w:p/>
+    <w:p/>
+    <w:p>
+      <w:r>
+        <w:t xml:space="preserve">O </w:t>
+      </w:r>
+      <w:proofErr w:type="spellStart"/>
+      <w:r>
+        <w:t>Aleph</w:t>
+      </w:r>
+      <w:proofErr w:type="spellEnd"/>
+      <w:r>
+        <w:t xml:space="preserve"> </w:t>
+      </w:r>
+      <w:r>
+        <w:t>(figura 1) é um sistema integrado de bibliotecas. Pode ser utilizado em empresas de qualquer dimensão</w:t>
+      </w:r>
+      <w:r>
+        <w:t xml:space="preserve"> e fornece bibliotecas de pesquisa e académicas eficientes, interfaces gráficas intuitivas e </w:t>
+      </w:r>
+      <w:r>
+        <w:rPr>
+          <w:i/>
+          <w:iCs/>
+        </w:rPr>
+        <w:t>User-</w:t>
+      </w:r>
+      <w:proofErr w:type="spellStart"/>
+      <w:r>
+        <w:rPr>
+          <w:i/>
+          <w:iCs/>
+        </w:rPr>
+        <w:t>Friendly</w:t>
+      </w:r>
+      <w:proofErr w:type="spellEnd"/>
+      <w:r>
+        <w:rPr>
+          <w:i/>
+          <w:iCs/>
+        </w:rPr>
+        <w:t xml:space="preserve"> </w:t>
+      </w:r>
+      <w:r>
+        <w:t>que são simples de manusear</w:t>
+      </w:r>
+      <w:r>
+        <w:t>. O sistema por si também é descrito como escalável, ou seja, é possível ao cliente recriar ou corrigir o seu ambiente de trabalho.</w:t>
+      </w:r>
+    </w:p>
+    <w:p>
+      <w:proofErr w:type="spellStart"/>
+      <w:r>
+        <w:t>Aleph</w:t>
+      </w:r>
+      <w:proofErr w:type="spellEnd"/>
+      <w:r>
+        <w:t xml:space="preserve"> assegura uma medida </w:t>
+      </w:r>
+      <w:r>
+        <w:rPr>
+          <w:i/>
+          <w:iCs/>
+        </w:rPr>
+        <w:t xml:space="preserve">future </w:t>
+      </w:r>
+      <w:proofErr w:type="spellStart"/>
+      <w:r>
+        <w:rPr>
+          <w:i/>
+          <w:iCs/>
+        </w:rPr>
+        <w:t>proof</w:t>
+      </w:r>
+      <w:proofErr w:type="spellEnd"/>
+      <w:r>
+        <w:t xml:space="preserve"> para que as estruturas de cliente/servidor garantam as necessidades ao cliente no futuro.</w:t>
       </w:r>
     </w:p>
     <w:p/>
     <w:p/>
     <w:p/>
-    <w:p>
-      <w:pPr>
-        <w:pStyle w:val="Heading2"/>
-      </w:pPr>
-      <w:bookmarkStart w:id="2" w:name="_Toc51941924"/>
-      <w:r>
-        <w:t>Análise C</w:t>
-      </w:r>
-      <w:r>
-        <w:t>oncorrencial</w:t>
-      </w:r>
-      <w:bookmarkEnd w:id="2"/>
-    </w:p>
-    <w:p>
-      <w:pPr>
-        <w:pStyle w:val="Heading3"/>
-      </w:pPr>
-      <w:bookmarkStart w:id="3" w:name="_Toc51941925"/>
-      <w:r>
-        <w:rPr>
-          <w:highlight w:val="yellow"/>
-        </w:rPr>
-        <w:t>&lt;Sistema 1&gt;</w:t>
-      </w:r>
-      <w:bookmarkEnd w:id="3"/>
+    <w:p/>
+    <w:p/>
+    <w:p/>
+    <w:p/>
+    <w:p/>
+    <w:p/>
+    <w:p/>
+    <w:p/>
+    <w:p>
+      <w:pPr>
+        <w:pStyle w:val="Ttulo3"/>
+      </w:pPr>
+      <w:r>
+        <w:t>Bibliosoft</w:t>
+      </w:r>
     </w:p>
     <w:p>
       <w:r>
@@ -3185,30 +3533,94 @@
         <w:t>, descrição detalhada, vantagens, desvantagens, o que falta&gt;</w:t>
       </w:r>
     </w:p>
-    <w:p>
-      <w:pPr>
-        <w:pStyle w:val="Heading3"/>
-      </w:pPr>
-      <w:bookmarkStart w:id="4" w:name="_Toc51941926"/>
-      <w:r>
-        <w:rPr>
-          <w:highlight w:val="yellow"/>
-        </w:rPr>
-        <w:t xml:space="preserve">&lt;Sistema </w:t>
-      </w:r>
-      <w:r>
-        <w:rPr>
-          <w:highlight w:val="yellow"/>
-        </w:rPr>
-        <w:t>2</w:t>
-      </w:r>
-      <w:r>
-        <w:rPr>
-          <w:highlight w:val="yellow"/>
-        </w:rPr>
-        <w:t>&gt;</w:t>
-      </w:r>
-      <w:bookmarkEnd w:id="4"/>
+    <w:p/>
+    <w:p>
+      <w:r>
+        <w:rPr>
+          <w:noProof/>
+        </w:rPr>
+        <w:lastRenderedPageBreak/>
+        <w:drawing>
+          <wp:inline distT="0" distB="0" distL="0" distR="0" wp14:anchorId="5AA26513" wp14:editId="52FECDF9">
+            <wp:extent cx="5971540" cy="2908300"/>
+            <wp:effectExtent l="0" t="0" r="0" b="6350"/>
+            <wp:docPr id="5" name="Imagem 5"/>
+            <wp:cNvGraphicFramePr>
+              <a:graphicFrameLocks xmlns:a="http://schemas.openxmlformats.org/drawingml/2006/main" noChangeAspect="1"/>
+            </wp:cNvGraphicFramePr>
+            <a:graphic xmlns:a="http://schemas.openxmlformats.org/drawingml/2006/main">
+              <a:graphicData uri="http://schemas.openxmlformats.org/drawingml/2006/picture">
+                <pic:pic xmlns:pic="http://schemas.openxmlformats.org/drawingml/2006/picture">
+                  <pic:nvPicPr>
+                    <pic:cNvPr id="1" name=""/>
+                    <pic:cNvPicPr/>
+                  </pic:nvPicPr>
+                  <pic:blipFill>
+                    <a:blip r:embed="rId13"/>
+                    <a:stretch>
+                      <a:fillRect/>
+                    </a:stretch>
+                  </pic:blipFill>
+                  <pic:spPr>
+                    <a:xfrm>
+                      <a:off x="0" y="0"/>
+                      <a:ext cx="5971540" cy="2908300"/>
+                    </a:xfrm>
+                    <a:prstGeom prst="rect">
+                      <a:avLst/>
+                    </a:prstGeom>
+                  </pic:spPr>
+                </pic:pic>
+              </a:graphicData>
+            </a:graphic>
+          </wp:inline>
+        </w:drawing>
+      </w:r>
+    </w:p>
+    <w:p/>
+    <w:p>
+      <w:r>
+        <w:t>Bibliosoft é uma empresa portuguesa que desenvolve produtos para gestão de bibliotecas, consistindo no “apoio técnico aos produtos que desenvolve e distribui”, “conversão de catálogos manuais”, “organização e produção de bibliografias” e “conversão de bases de dados para formatos normalizados”.</w:t>
+      </w:r>
+    </w:p>
+    <w:p>
+      <w:r>
+        <w:t xml:space="preserve">O seu produto biblio.NET tem um sistema normalizado cuja estrutura está de acordo com o formato UNIMARC. Tem obviamente um sistema </w:t>
+      </w:r>
+      <w:r>
+        <w:rPr>
+          <w:i/>
+          <w:iCs/>
+        </w:rPr>
+        <w:t xml:space="preserve">web </w:t>
+      </w:r>
+      <w:proofErr w:type="spellStart"/>
+      <w:r>
+        <w:rPr>
+          <w:i/>
+          <w:iCs/>
+        </w:rPr>
+        <w:t>based</w:t>
+      </w:r>
+      <w:proofErr w:type="spellEnd"/>
+      <w:r>
+        <w:t xml:space="preserve"> centralizado num único servidor</w:t>
+      </w:r>
+      <w:r>
+        <w:t xml:space="preserve">. </w:t>
+      </w:r>
+    </w:p>
+    <w:p/>
+    <w:p/>
+    <w:p>
+      <w:pPr>
+        <w:pStyle w:val="Ttulo3"/>
+      </w:pPr>
+      <w:proofErr w:type="spellStart"/>
+      <w:r>
+        <w:t>Koha</w:t>
+      </w:r>
+      <w:proofErr w:type="spellEnd"/>
     </w:p>
     <w:p>
       <w:r>
@@ -3246,99 +3658,87 @@
         <w:t>, descrição detalhada, vantagens, desvantagens, o que falta&gt;</w:t>
       </w:r>
     </w:p>
-    <w:p>
-      <w:pPr>
-        <w:pStyle w:val="Heading3"/>
-      </w:pPr>
-      <w:bookmarkStart w:id="5" w:name="_Toc51941927"/>
+    <w:p/>
+    <w:p>
+      <w:r>
+        <w:rPr>
+          <w:noProof/>
+        </w:rPr>
+        <w:lastRenderedPageBreak/>
+        <w:drawing>
+          <wp:inline distT="0" distB="0" distL="0" distR="0" wp14:anchorId="1EF5F92B" wp14:editId="73A7D92F">
+            <wp:extent cx="5971540" cy="2903855"/>
+            <wp:effectExtent l="0" t="0" r="0" b="0"/>
+            <wp:docPr id="6" name="Imagem 6"/>
+            <wp:cNvGraphicFramePr>
+              <a:graphicFrameLocks xmlns:a="http://schemas.openxmlformats.org/drawingml/2006/main" noChangeAspect="1"/>
+            </wp:cNvGraphicFramePr>
+            <a:graphic xmlns:a="http://schemas.openxmlformats.org/drawingml/2006/main">
+              <a:graphicData uri="http://schemas.openxmlformats.org/drawingml/2006/picture">
+                <pic:pic xmlns:pic="http://schemas.openxmlformats.org/drawingml/2006/picture">
+                  <pic:nvPicPr>
+                    <pic:cNvPr id="1" name=""/>
+                    <pic:cNvPicPr/>
+                  </pic:nvPicPr>
+                  <pic:blipFill>
+                    <a:blip r:embed="rId14"/>
+                    <a:stretch>
+                      <a:fillRect/>
+                    </a:stretch>
+                  </pic:blipFill>
+                  <pic:spPr>
+                    <a:xfrm>
+                      <a:off x="0" y="0"/>
+                      <a:ext cx="5971540" cy="2903855"/>
+                    </a:xfrm>
+                    <a:prstGeom prst="rect">
+                      <a:avLst/>
+                    </a:prstGeom>
+                  </pic:spPr>
+                </pic:pic>
+              </a:graphicData>
+            </a:graphic>
+          </wp:inline>
+        </w:drawing>
+      </w:r>
+    </w:p>
+    <w:p/>
+    <w:p/>
+    <w:p/>
+    <w:p>
+      <w:pPr>
+        <w:pStyle w:val="Ttulo3"/>
+      </w:pPr>
+      <w:bookmarkStart w:id="3" w:name="_Toc51941928"/>
+      <w:r>
+        <w:t xml:space="preserve">Comparação dos </w:t>
+      </w:r>
+      <w:r>
+        <w:t>S</w:t>
+      </w:r>
+      <w:r>
+        <w:t>istemas</w:t>
+      </w:r>
+      <w:bookmarkEnd w:id="3"/>
+    </w:p>
+    <w:p>
       <w:r>
         <w:rPr>
           <w:highlight w:val="yellow"/>
         </w:rPr>
-        <w:t xml:space="preserve">&lt;Sistema </w:t>
-      </w:r>
-      <w:r>
-        <w:rPr>
-          <w:i/>
-          <w:iCs/>
-          <w:highlight w:val="yellow"/>
-        </w:rPr>
-        <w:t>n</w:t>
-      </w:r>
-      <w:r>
-        <w:rPr>
-          <w:highlight w:val="yellow"/>
-        </w:rPr>
-        <w:t>&gt;</w:t>
-      </w:r>
-      <w:bookmarkEnd w:id="5"/>
-    </w:p>
-    <w:p>
-      <w:r>
-        <w:rPr>
-          <w:highlight w:val="yellow"/>
-        </w:rPr>
-        <w:t>&lt;Nome, site</w:t>
-      </w:r>
-      <w:r>
-        <w:rPr>
-          <w:highlight w:val="yellow"/>
-        </w:rPr>
-        <w:t xml:space="preserve"> (</w:t>
-      </w:r>
-      <w:proofErr w:type="spellStart"/>
-      <w:r>
-        <w:rPr>
-          <w:i/>
-          <w:iCs/>
-          <w:highlight w:val="yellow"/>
-        </w:rPr>
-        <w:t>screenshot</w:t>
-      </w:r>
-      <w:proofErr w:type="spellEnd"/>
-      <w:r>
-        <w:rPr>
-          <w:highlight w:val="yellow"/>
-        </w:rPr>
-        <w:t>)</w:t>
-      </w:r>
-      <w:r>
-        <w:rPr>
-          <w:highlight w:val="yellow"/>
-        </w:rPr>
-        <w:t>, descrição detalhada, vantagens, desvantagens, o que falta&gt;</w:t>
-      </w:r>
-    </w:p>
-    <w:p>
-      <w:pPr>
-        <w:pStyle w:val="Heading3"/>
-      </w:pPr>
-      <w:bookmarkStart w:id="6" w:name="_Toc51941928"/>
-      <w:r>
-        <w:t xml:space="preserve">Comparação dos </w:t>
-      </w:r>
-      <w:r>
-        <w:t>S</w:t>
-      </w:r>
-      <w:r>
-        <w:t>istemas</w:t>
-      </w:r>
-      <w:bookmarkEnd w:id="6"/>
-    </w:p>
-    <w:p>
-      <w:r>
-        <w:rPr>
-          <w:highlight w:val="yellow"/>
-        </w:rPr>
         <w:t>&lt;De seguida...&gt;</w:t>
       </w:r>
     </w:p>
-    <w:p>
-      <w:pPr>
-        <w:pStyle w:val="Caption"/>
+    <w:p/>
+    <w:p/>
+    <w:p/>
+    <w:p/>
+    <w:p>
+      <w:pPr>
+        <w:pStyle w:val="Legenda"/>
         <w:keepNext/>
       </w:pPr>
-      <w:bookmarkStart w:id="7" w:name="_Toc51941862"/>
+      <w:bookmarkStart w:id="4" w:name="_Toc51941862"/>
       <w:r>
         <w:t xml:space="preserve">Tabela </w:t>
       </w:r>
@@ -3353,11 +3753,11 @@
       <w:r>
         <w:t xml:space="preserve"> – Comparação entre os sistemas concorrenciais</w:t>
       </w:r>
-      <w:bookmarkEnd w:id="7"/>
+      <w:bookmarkEnd w:id="4"/>
     </w:p>
     <w:tbl>
       <w:tblPr>
-        <w:tblStyle w:val="GridTable7ColourfulAccent3"/>
+        <w:tblStyle w:val="TabeladeGrelha7Colorida-Destaque3"/>
         <w:tblW w:w="0" w:type="auto"/>
         <w:tblLook w:val="04A0" w:firstRow="1" w:lastRow="0" w:firstColumn="1" w:lastColumn="0" w:noHBand="0" w:noVBand="1"/>
       </w:tblPr>
@@ -3391,12 +3791,11 @@
               <w:jc w:val="center"/>
               <w:cnfStyle w:val="100000000000" w:firstRow="1" w:lastRow="0" w:firstColumn="0" w:lastColumn="0" w:oddVBand="0" w:evenVBand="0" w:oddHBand="0" w:evenHBand="0" w:firstRowFirstColumn="0" w:firstRowLastColumn="0" w:lastRowFirstColumn="0" w:lastRowLastColumn="0"/>
             </w:pPr>
-            <w:r>
-              <w:rPr>
-                <w:highlight w:val="yellow"/>
-              </w:rPr>
-              <w:t>Sistema 1</w:t>
-            </w:r>
+            <w:proofErr w:type="spellStart"/>
+            <w:r>
+              <w:t>Aleph</w:t>
+            </w:r>
+            <w:proofErr w:type="spellEnd"/>
           </w:p>
         </w:tc>
         <w:tc>
@@ -3409,10 +3808,7 @@
               <w:cnfStyle w:val="100000000000" w:firstRow="1" w:lastRow="0" w:firstColumn="0" w:lastColumn="0" w:oddVBand="0" w:evenVBand="0" w:oddHBand="0" w:evenHBand="0" w:firstRowFirstColumn="0" w:firstRowLastColumn="0" w:lastRowFirstColumn="0" w:lastRowLastColumn="0"/>
             </w:pPr>
             <w:r>
-              <w:rPr>
-                <w:highlight w:val="yellow"/>
-              </w:rPr>
-              <w:t>Sistema 2</w:t>
+              <w:t>Alexandria</w:t>
             </w:r>
           </w:p>
         </w:tc>
@@ -3425,12 +3821,11 @@
               <w:jc w:val="center"/>
               <w:cnfStyle w:val="100000000000" w:firstRow="1" w:lastRow="0" w:firstColumn="0" w:lastColumn="0" w:oddVBand="0" w:evenVBand="0" w:oddHBand="0" w:evenHBand="0" w:firstRowFirstColumn="0" w:firstRowLastColumn="0" w:lastRowFirstColumn="0" w:lastRowLastColumn="0"/>
             </w:pPr>
-            <w:r>
-              <w:rPr>
-                <w:highlight w:val="yellow"/>
-              </w:rPr>
-              <w:t>Sistema 3</w:t>
-            </w:r>
+            <w:proofErr w:type="spellStart"/>
+            <w:r>
+              <w:t>Koha</w:t>
+            </w:r>
+            <w:proofErr w:type="spellEnd"/>
           </w:p>
         </w:tc>
       </w:tr>
@@ -3608,7 +4003,6 @@
               <w:rPr>
                 <w:highlight w:val="yellow"/>
               </w:rPr>
-              <w:lastRenderedPageBreak/>
               <w:t>Func</w:t>
             </w:r>
             <w:proofErr w:type="spellEnd"/>
@@ -3867,13 +4261,13 @@
     <w:p/>
     <w:p>
       <w:pPr>
-        <w:pStyle w:val="Heading1"/>
-      </w:pPr>
-      <w:bookmarkStart w:id="8" w:name="_Toc51941929"/>
+        <w:pStyle w:val="Ttulo1"/>
+      </w:pPr>
+      <w:bookmarkStart w:id="5" w:name="_Toc51941929"/>
       <w:r>
         <w:t>Requisitos do Sistema</w:t>
       </w:r>
-      <w:bookmarkEnd w:id="8"/>
+      <w:bookmarkEnd w:id="5"/>
     </w:p>
     <w:p>
       <w:r>
@@ -3902,12 +4296,14 @@
       </w:r>
     </w:p>
     <w:p/>
-    <w:p>
-      <w:pPr>
-        <w:pStyle w:val="Caption"/>
+    <w:p/>
+    <w:p/>
+    <w:p>
+      <w:pPr>
+        <w:pStyle w:val="Legenda"/>
         <w:keepNext/>
       </w:pPr>
-      <w:bookmarkStart w:id="9" w:name="_Toc51941863"/>
+      <w:bookmarkStart w:id="6" w:name="_Toc51941863"/>
       <w:r>
         <w:t xml:space="preserve">Tabela </w:t>
       </w:r>
@@ -3922,11 +4318,11 @@
       <w:r>
         <w:t xml:space="preserve"> – Requisitos Não Funcionais</w:t>
       </w:r>
-      <w:bookmarkEnd w:id="9"/>
+      <w:bookmarkEnd w:id="6"/>
     </w:p>
     <w:tbl>
       <w:tblPr>
-        <w:tblStyle w:val="GridTable2-Accent3"/>
+        <w:tblStyle w:val="TabeladeGrelha2-Destaque3"/>
         <w:tblW w:w="9498" w:type="dxa"/>
         <w:tblLook w:val="04A0" w:firstRow="1" w:lastRow="0" w:firstColumn="1" w:lastColumn="0" w:noHBand="0" w:noVBand="1"/>
       </w:tblPr>
@@ -3978,7 +4374,7 @@
           </w:tcPr>
           <w:p>
             <w:pPr>
-              <w:pStyle w:val="ListParagraph"/>
+              <w:pStyle w:val="PargrafodaLista"/>
               <w:numPr>
                 <w:ilvl w:val="0"/>
                 <w:numId w:val="75"/>
@@ -4010,7 +4406,7 @@
           </w:tcPr>
           <w:p>
             <w:pPr>
-              <w:pStyle w:val="ListParagraph"/>
+              <w:pStyle w:val="PargrafodaLista"/>
               <w:numPr>
                 <w:ilvl w:val="0"/>
                 <w:numId w:val="75"/>
@@ -4045,7 +4441,7 @@
           </w:tcPr>
           <w:p>
             <w:pPr>
-              <w:pStyle w:val="ListParagraph"/>
+              <w:pStyle w:val="PargrafodaLista"/>
               <w:numPr>
                 <w:ilvl w:val="0"/>
                 <w:numId w:val="75"/>
@@ -4190,147 +4586,113 @@
     <w:p/>
     <w:p>
       <w:pPr>
-        <w:pStyle w:val="Heading1"/>
-      </w:pPr>
-      <w:bookmarkStart w:id="10" w:name="_Toc51941930"/>
+        <w:pStyle w:val="Ttulo1"/>
+      </w:pPr>
+      <w:bookmarkStart w:id="7" w:name="_Toc51941930"/>
+      <w:r>
+        <w:t xml:space="preserve">User </w:t>
+      </w:r>
       <w:proofErr w:type="spellStart"/>
       <w:r>
-        <w:t>User</w:t>
-      </w:r>
+        <w:t>Stories</w:t>
+      </w:r>
+      <w:bookmarkEnd w:id="7"/>
       <w:proofErr w:type="spellEnd"/>
+    </w:p>
+    <w:p>
+      <w:r>
+        <w:rPr>
+          <w:highlight w:val="yellow"/>
+        </w:rPr>
+        <w:t xml:space="preserve">&lt;Devem ser </w:t>
+      </w:r>
+      <w:r>
+        <w:rPr>
+          <w:highlight w:val="yellow"/>
+        </w:rPr>
+        <w:t xml:space="preserve">especificados os requisitos funcionais do ponto de vista do utilizador sob forma de User </w:t>
+      </w:r>
+      <w:proofErr w:type="spellStart"/>
+      <w:r>
+        <w:rPr>
+          <w:highlight w:val="yellow"/>
+        </w:rPr>
+        <w:t>Stories</w:t>
+      </w:r>
+      <w:proofErr w:type="spellEnd"/>
       <w:r>
         <w:t xml:space="preserve"> </w:t>
       </w:r>
+      <w:r>
+        <w:rPr>
+          <w:highlight w:val="yellow"/>
+        </w:rPr>
+        <w:t xml:space="preserve">As </w:t>
+      </w:r>
       <w:proofErr w:type="spellStart"/>
       <w:r>
-        <w:t>Stories</w:t>
-      </w:r>
-      <w:bookmarkEnd w:id="10"/>
+        <w:rPr>
+          <w:highlight w:val="yellow"/>
+        </w:rPr>
+        <w:t>issues</w:t>
+      </w:r>
       <w:proofErr w:type="spellEnd"/>
-    </w:p>
-    <w:p>
       <w:r>
         <w:rPr>
           <w:highlight w:val="yellow"/>
         </w:rPr>
-        <w:t xml:space="preserve">&lt;Devem ser </w:t>
-      </w:r>
+        <w:t xml:space="preserve"> devem ser estimadas em Story </w:t>
+      </w:r>
+      <w:proofErr w:type="spellStart"/>
       <w:r>
         <w:rPr>
           <w:highlight w:val="yellow"/>
         </w:rPr>
-        <w:t xml:space="preserve">especificados os requisitos funcionais do ponto de vista do utilizador sob forma de </w:t>
+        <w:t>Points</w:t>
+      </w:r>
+      <w:proofErr w:type="spellEnd"/>
+      <w:r>
+        <w:rPr>
+          <w:highlight w:val="yellow"/>
+        </w:rPr>
+        <w:t xml:space="preserve"> utilizando a sequência de </w:t>
       </w:r>
       <w:proofErr w:type="spellStart"/>
       <w:r>
         <w:rPr>
           <w:highlight w:val="yellow"/>
         </w:rPr>
-        <w:t>User</w:t>
+        <w:t>Fibonacci</w:t>
       </w:r>
       <w:proofErr w:type="spellEnd"/>
       <w:r>
         <w:rPr>
           <w:highlight w:val="yellow"/>
         </w:rPr>
-        <w:t xml:space="preserve"> </w:t>
+        <w:t>: 1, 2, 3, 5, 8, 13, 20, 40 (</w:t>
       </w:r>
       <w:proofErr w:type="spellStart"/>
       <w:r>
         <w:rPr>
           <w:highlight w:val="yellow"/>
         </w:rPr>
-        <w:t>Stories</w:t>
+        <w:t>máx</w:t>
       </w:r>
       <w:proofErr w:type="spellEnd"/>
       <w:r>
-        <w:t xml:space="preserve"> </w:t>
-      </w:r>
-      <w:r>
         <w:rPr>
           <w:highlight w:val="yellow"/>
         </w:rPr>
-        <w:t xml:space="preserve">As </w:t>
-      </w:r>
-      <w:proofErr w:type="spellStart"/>
-      <w:r>
+        <w:t>).&gt;</w:t>
+      </w:r>
+    </w:p>
+    <w:p>
+      <w:pPr>
         <w:rPr>
           <w:highlight w:val="yellow"/>
         </w:rPr>
-        <w:t>issues</w:t>
-      </w:r>
-      <w:proofErr w:type="spellEnd"/>
-      <w:r>
-        <w:rPr>
-          <w:highlight w:val="yellow"/>
-        </w:rPr>
-        <w:t xml:space="preserve"> devem ser estimadas em </w:t>
-      </w:r>
-      <w:proofErr w:type="spellStart"/>
-      <w:r>
-        <w:rPr>
-          <w:highlight w:val="yellow"/>
-        </w:rPr>
-        <w:t>Story</w:t>
-      </w:r>
-      <w:proofErr w:type="spellEnd"/>
-      <w:r>
-        <w:rPr>
-          <w:highlight w:val="yellow"/>
-        </w:rPr>
-        <w:t xml:space="preserve"> </w:t>
-      </w:r>
-      <w:proofErr w:type="spellStart"/>
-      <w:r>
-        <w:rPr>
-          <w:highlight w:val="yellow"/>
-        </w:rPr>
-        <w:t>Points</w:t>
-      </w:r>
-      <w:proofErr w:type="spellEnd"/>
-      <w:r>
-        <w:rPr>
-          <w:highlight w:val="yellow"/>
-        </w:rPr>
-        <w:t xml:space="preserve"> utilizando a sequência de </w:t>
-      </w:r>
-      <w:proofErr w:type="spellStart"/>
-      <w:r>
-        <w:rPr>
-          <w:highlight w:val="yellow"/>
-        </w:rPr>
-        <w:t>Fibonacci</w:t>
-      </w:r>
-      <w:proofErr w:type="spellEnd"/>
-      <w:r>
-        <w:rPr>
-          <w:highlight w:val="yellow"/>
-        </w:rPr>
-        <w:t>: 1, 2, 3, 5, 8, 13, 20, 40 (</w:t>
-      </w:r>
-      <w:proofErr w:type="spellStart"/>
-      <w:r>
-        <w:rPr>
-          <w:highlight w:val="yellow"/>
-        </w:rPr>
-        <w:t>máx</w:t>
-      </w:r>
-      <w:proofErr w:type="spellEnd"/>
-      <w:r>
-        <w:rPr>
-          <w:highlight w:val="yellow"/>
-        </w:rPr>
-        <w:t>).&gt;</w:t>
-      </w:r>
-    </w:p>
-    <w:p>
-      <w:pPr>
-        <w:rPr>
-          <w:highlight w:val="yellow"/>
-        </w:rPr>
-      </w:pPr>
-      <w:r>
-        <w:lastRenderedPageBreak/>
+      </w:pPr>
+      <w:r>
         <w:t xml:space="preserve"> </w:t>
       </w:r>
       <w:r>
@@ -4384,7 +4746,7 @@
     </w:p>
     <w:p>
       <w:pPr>
-        <w:pStyle w:val="ListParagraph"/>
+        <w:pStyle w:val="PargrafodaLista"/>
         <w:numPr>
           <w:ilvl w:val="0"/>
           <w:numId w:val="2"/>
@@ -4402,7 +4764,7 @@
     </w:p>
     <w:p>
       <w:pPr>
-        <w:pStyle w:val="ListParagraph"/>
+        <w:pStyle w:val="PargrafodaLista"/>
         <w:numPr>
           <w:ilvl w:val="0"/>
           <w:numId w:val="2"/>
@@ -4434,7 +4796,7 @@
     </w:p>
     <w:p>
       <w:pPr>
-        <w:pStyle w:val="ListParagraph"/>
+        <w:pStyle w:val="PargrafodaLista"/>
         <w:numPr>
           <w:ilvl w:val="0"/>
           <w:numId w:val="2"/>
@@ -4450,6 +4812,7 @@
           <w:highlight w:val="yellow"/>
           <w:lang w:val="en-US"/>
         </w:rPr>
+        <w:lastRenderedPageBreak/>
         <w:t>Porquê</w:t>
       </w:r>
       <w:proofErr w:type="spellEnd"/>
@@ -4575,10 +4938,10 @@
     </w:p>
     <w:p>
       <w:pPr>
-        <w:pStyle w:val="Caption"/>
+        <w:pStyle w:val="Legenda"/>
         <w:keepNext/>
       </w:pPr>
-      <w:bookmarkStart w:id="11" w:name="_Toc51941864"/>
+      <w:bookmarkStart w:id="8" w:name="_Toc51941864"/>
       <w:r>
         <w:t xml:space="preserve">Tabela </w:t>
       </w:r>
@@ -4591,29 +4954,21 @@
         </w:r>
       </w:fldSimple>
       <w:r>
-        <w:t xml:space="preserve"> – </w:t>
+        <w:t xml:space="preserve"> – User </w:t>
       </w:r>
       <w:proofErr w:type="spellStart"/>
       <w:r>
-        <w:t>User</w:t>
+        <w:t>Stories</w:t>
       </w:r>
       <w:proofErr w:type="spellEnd"/>
       <w:r>
-        <w:t xml:space="preserve"> </w:t>
-      </w:r>
-      <w:proofErr w:type="spellStart"/>
-      <w:r>
-        <w:t>Stories</w:t>
-      </w:r>
-      <w:proofErr w:type="spellEnd"/>
-      <w:r>
         <w:t xml:space="preserve"> e respetivos critérios de aceitação</w:t>
       </w:r>
-      <w:bookmarkEnd w:id="11"/>
+      <w:bookmarkEnd w:id="8"/>
     </w:p>
     <w:tbl>
       <w:tblPr>
-        <w:tblStyle w:val="GridTable2-Accent3"/>
+        <w:tblStyle w:val="TabeladeGrelha2-Destaque3"/>
         <w:tblW w:w="0" w:type="auto"/>
         <w:tblLook w:val="04A0" w:firstRow="1" w:lastRow="0" w:firstColumn="1" w:lastColumn="0" w:noHBand="0" w:noVBand="1"/>
       </w:tblPr>
@@ -4711,21 +5066,12 @@
             <w:pPr>
               <w:cnfStyle w:val="000000100000" w:firstRow="0" w:lastRow="0" w:firstColumn="0" w:lastColumn="0" w:oddVBand="0" w:evenVBand="0" w:oddHBand="1" w:evenHBand="0" w:firstRowFirstColumn="0" w:firstRowLastColumn="0" w:lastRowFirstColumn="0" w:lastRowLastColumn="0"/>
             </w:pPr>
-            <w:proofErr w:type="spellStart"/>
             <w:r>
               <w:rPr>
                 <w:b/>
                 <w:bCs/>
               </w:rPr>
-              <w:t>Story</w:t>
-            </w:r>
-            <w:proofErr w:type="spellEnd"/>
-            <w:r>
-              <w:rPr>
-                <w:b/>
-                <w:bCs/>
-              </w:rPr>
-              <w:t xml:space="preserve"> </w:t>
+              <w:t xml:space="preserve">Story </w:t>
             </w:r>
             <w:proofErr w:type="spellStart"/>
             <w:r>
@@ -4787,7 +5133,7 @@
           </w:p>
           <w:p>
             <w:pPr>
-              <w:pStyle w:val="ListParagraph"/>
+              <w:pStyle w:val="PargrafodaLista"/>
               <w:numPr>
                 <w:ilvl w:val="0"/>
                 <w:numId w:val="68"/>
@@ -4810,7 +5156,7 @@
           </w:p>
           <w:p>
             <w:pPr>
-              <w:pStyle w:val="ListParagraph"/>
+              <w:pStyle w:val="PargrafodaLista"/>
               <w:numPr>
                 <w:ilvl w:val="0"/>
                 <w:numId w:val="68"/>
@@ -4881,21 +5227,12 @@
             <w:pPr>
               <w:cnfStyle w:val="000000100000" w:firstRow="0" w:lastRow="0" w:firstColumn="0" w:lastColumn="0" w:oddVBand="0" w:evenVBand="0" w:oddHBand="1" w:evenHBand="0" w:firstRowFirstColumn="0" w:firstRowLastColumn="0" w:lastRowFirstColumn="0" w:lastRowLastColumn="0"/>
             </w:pPr>
-            <w:proofErr w:type="spellStart"/>
             <w:r>
               <w:rPr>
                 <w:b/>
                 <w:bCs/>
               </w:rPr>
-              <w:t>Story</w:t>
-            </w:r>
-            <w:proofErr w:type="spellEnd"/>
-            <w:r>
-              <w:rPr>
-                <w:b/>
-                <w:bCs/>
-              </w:rPr>
-              <w:t xml:space="preserve"> </w:t>
+              <w:t xml:space="preserve">Story </w:t>
             </w:r>
             <w:proofErr w:type="spellStart"/>
             <w:r>
@@ -4957,7 +5294,7 @@
           </w:p>
           <w:p>
             <w:pPr>
-              <w:pStyle w:val="ListParagraph"/>
+              <w:pStyle w:val="PargrafodaLista"/>
               <w:numPr>
                 <w:ilvl w:val="0"/>
                 <w:numId w:val="68"/>
@@ -4980,7 +5317,7 @@
           </w:p>
           <w:p>
             <w:pPr>
-              <w:pStyle w:val="ListParagraph"/>
+              <w:pStyle w:val="PargrafodaLista"/>
               <w:numPr>
                 <w:ilvl w:val="0"/>
                 <w:numId w:val="68"/>
@@ -5043,21 +5380,12 @@
             <w:pPr>
               <w:cnfStyle w:val="000000100000" w:firstRow="0" w:lastRow="0" w:firstColumn="0" w:lastColumn="0" w:oddVBand="0" w:evenVBand="0" w:oddHBand="1" w:evenHBand="0" w:firstRowFirstColumn="0" w:firstRowLastColumn="0" w:lastRowFirstColumn="0" w:lastRowLastColumn="0"/>
             </w:pPr>
-            <w:proofErr w:type="spellStart"/>
             <w:r>
               <w:rPr>
                 <w:b/>
                 <w:bCs/>
               </w:rPr>
-              <w:t>Story</w:t>
-            </w:r>
-            <w:proofErr w:type="spellEnd"/>
-            <w:r>
-              <w:rPr>
-                <w:b/>
-                <w:bCs/>
-              </w:rPr>
-              <w:t xml:space="preserve"> </w:t>
+              <w:t xml:space="preserve">Story </w:t>
             </w:r>
             <w:proofErr w:type="spellStart"/>
             <w:r>
@@ -5102,7 +5430,7 @@
           </w:p>
           <w:p>
             <w:pPr>
-              <w:pStyle w:val="ListParagraph"/>
+              <w:pStyle w:val="PargrafodaLista"/>
               <w:numPr>
                 <w:ilvl w:val="0"/>
                 <w:numId w:val="73"/>
@@ -5128,7 +5456,6 @@
               </w:rPr>
             </w:pPr>
             <w:r>
-              <w:lastRenderedPageBreak/>
               <w:t>Título</w:t>
             </w:r>
             <w:r>
@@ -5153,21 +5480,12 @@
             <w:pPr>
               <w:cnfStyle w:val="000000100000" w:firstRow="0" w:lastRow="0" w:firstColumn="0" w:lastColumn="0" w:oddVBand="0" w:evenVBand="0" w:oddHBand="1" w:evenHBand="0" w:firstRowFirstColumn="0" w:firstRowLastColumn="0" w:lastRowFirstColumn="0" w:lastRowLastColumn="0"/>
             </w:pPr>
-            <w:proofErr w:type="spellStart"/>
             <w:r>
               <w:rPr>
                 <w:b/>
                 <w:bCs/>
               </w:rPr>
-              <w:t>Story</w:t>
-            </w:r>
-            <w:proofErr w:type="spellEnd"/>
-            <w:r>
-              <w:rPr>
-                <w:b/>
-                <w:bCs/>
-              </w:rPr>
-              <w:t xml:space="preserve"> </w:t>
+              <w:t xml:space="preserve">Story </w:t>
             </w:r>
             <w:proofErr w:type="spellStart"/>
             <w:r>
@@ -5199,6 +5517,7 @@
               </w:rPr>
             </w:pPr>
             <w:r>
+              <w:lastRenderedPageBreak/>
               <w:t>Descrição:</w:t>
             </w:r>
           </w:p>
@@ -5212,7 +5531,7 @@
           </w:p>
           <w:p>
             <w:pPr>
-              <w:pStyle w:val="ListParagraph"/>
+              <w:pStyle w:val="PargrafodaLista"/>
               <w:numPr>
                 <w:ilvl w:val="0"/>
                 <w:numId w:val="72"/>
@@ -5262,21 +5581,12 @@
             <w:pPr>
               <w:cnfStyle w:val="000000100000" w:firstRow="0" w:lastRow="0" w:firstColumn="0" w:lastColumn="0" w:oddVBand="0" w:evenVBand="0" w:oddHBand="1" w:evenHBand="0" w:firstRowFirstColumn="0" w:firstRowLastColumn="0" w:lastRowFirstColumn="0" w:lastRowLastColumn="0"/>
             </w:pPr>
-            <w:proofErr w:type="spellStart"/>
             <w:r>
               <w:rPr>
                 <w:b/>
                 <w:bCs/>
               </w:rPr>
-              <w:t>Story</w:t>
-            </w:r>
-            <w:proofErr w:type="spellEnd"/>
-            <w:r>
-              <w:rPr>
-                <w:b/>
-                <w:bCs/>
-              </w:rPr>
-              <w:t xml:space="preserve"> </w:t>
+              <w:t xml:space="preserve">Story </w:t>
             </w:r>
             <w:proofErr w:type="spellStart"/>
             <w:r>
@@ -5321,7 +5631,7 @@
           </w:p>
           <w:p>
             <w:pPr>
-              <w:pStyle w:val="ListParagraph"/>
+              <w:pStyle w:val="PargrafodaLista"/>
               <w:numPr>
                 <w:ilvl w:val="0"/>
                 <w:numId w:val="72"/>
@@ -5383,14 +5693,14 @@
     <w:p/>
     <w:p>
       <w:pPr>
-        <w:pStyle w:val="Heading1"/>
-      </w:pPr>
-      <w:bookmarkStart w:id="12" w:name="_Toc51941931"/>
+        <w:pStyle w:val="Ttulo1"/>
+      </w:pPr>
+      <w:bookmarkStart w:id="9" w:name="_Toc51941931"/>
       <w:proofErr w:type="gramStart"/>
       <w:r>
         <w:t>Use Cases</w:t>
       </w:r>
-      <w:bookmarkEnd w:id="12"/>
+      <w:bookmarkEnd w:id="9"/>
       <w:proofErr w:type="gramEnd"/>
     </w:p>
     <w:p>
@@ -5472,12 +5782,12 @@
     </w:p>
     <w:p>
       <w:pPr>
-        <w:pStyle w:val="Caption"/>
+        <w:pStyle w:val="Legenda"/>
         <w:rPr>
           <w:lang w:val="en-US"/>
         </w:rPr>
       </w:pPr>
-      <w:bookmarkStart w:id="13" w:name="_Toc51941841"/>
+      <w:bookmarkStart w:id="10" w:name="_Toc51941841"/>
       <w:proofErr w:type="spellStart"/>
       <w:r>
         <w:rPr>
@@ -5535,7 +5845,7 @@
         </w:rPr>
         <w:t>iagram</w:t>
       </w:r>
-      <w:bookmarkEnd w:id="13"/>
+      <w:bookmarkEnd w:id="10"/>
     </w:p>
     <w:p>
       <w:pPr>
@@ -5546,7 +5856,7 @@
     </w:p>
     <w:tbl>
       <w:tblPr>
-        <w:tblStyle w:val="GridTable6ColourfulAccent3"/>
+        <w:tblStyle w:val="TabeladeGrelha6Colorida-Destaque3"/>
         <w:tblW w:w="0" w:type="auto"/>
         <w:tblLook w:val="04A0" w:firstRow="1" w:lastRow="0" w:firstColumn="1" w:lastColumn="0" w:noHBand="0" w:noVBand="1"/>
       </w:tblPr>
@@ -5822,7 +6132,6 @@
             </w:pPr>
             <w:proofErr w:type="spellStart"/>
             <w:r>
-              <w:lastRenderedPageBreak/>
               <w:t>Postconditions</w:t>
             </w:r>
             <w:proofErr w:type="spellEnd"/>
@@ -5950,7 +6259,7 @@
           </w:p>
           <w:p>
             <w:pPr>
-              <w:pStyle w:val="ListParagraph"/>
+              <w:pStyle w:val="PargrafodaLista"/>
               <w:numPr>
                 <w:ilvl w:val="0"/>
                 <w:numId w:val="74"/>
@@ -5964,12 +6273,13 @@
               <w:rPr>
                 <w:lang w:val="en-US"/>
               </w:rPr>
+              <w:lastRenderedPageBreak/>
               <w:t>...</w:t>
             </w:r>
           </w:p>
           <w:p>
             <w:pPr>
-              <w:pStyle w:val="ListParagraph"/>
+              <w:pStyle w:val="PargrafodaLista"/>
               <w:numPr>
                 <w:ilvl w:val="0"/>
                 <w:numId w:val="74"/>
@@ -5982,7 +6292,7 @@
           </w:p>
           <w:p>
             <w:pPr>
-              <w:pStyle w:val="ListParagraph"/>
+              <w:pStyle w:val="PargrafodaLista"/>
               <w:numPr>
                 <w:ilvl w:val="0"/>
                 <w:numId w:val="74"/>
@@ -6007,6 +6317,7 @@
             </w:pPr>
             <w:proofErr w:type="spellStart"/>
             <w:r>
+              <w:lastRenderedPageBreak/>
               <w:t>Extensions</w:t>
             </w:r>
             <w:proofErr w:type="spellEnd"/>
@@ -6078,13 +6389,13 @@
     </w:p>
     <w:p>
       <w:pPr>
-        <w:pStyle w:val="Heading1"/>
-      </w:pPr>
-      <w:bookmarkStart w:id="14" w:name="_Toc51941932"/>
+        <w:pStyle w:val="Ttulo1"/>
+      </w:pPr>
+      <w:bookmarkStart w:id="11" w:name="_Toc51941932"/>
       <w:r>
         <w:t>Diagrama de Classes e Modelo de Dados</w:t>
       </w:r>
-      <w:bookmarkEnd w:id="14"/>
+      <w:bookmarkEnd w:id="11"/>
     </w:p>
     <w:p>
       <w:r>
@@ -6132,7 +6443,7 @@
                     <pic:cNvPicPr/>
                   </pic:nvPicPr>
                   <pic:blipFill>
-                    <a:blip r:embed="rId12">
+                    <a:blip r:embed="rId15">
                       <a:extLst>
                         <a:ext uri="{28A0092B-C50C-407E-A947-70E740481C1C}">
                           <a14:useLocalDpi xmlns:a14="http://schemas.microsoft.com/office/drawing/2010/main" val="0"/>
@@ -6161,9 +6472,9 @@
     </w:p>
     <w:p>
       <w:pPr>
-        <w:pStyle w:val="Caption"/>
-      </w:pPr>
-      <w:bookmarkStart w:id="15" w:name="_Toc51941842"/>
+        <w:pStyle w:val="Legenda"/>
+      </w:pPr>
+      <w:bookmarkStart w:id="12" w:name="_Toc51941842"/>
       <w:r>
         <w:t xml:space="preserve">Figura </w:t>
       </w:r>
@@ -6178,29 +6489,23 @@
       <w:r>
         <w:t xml:space="preserve"> – Diagrama de classes do projeto</w:t>
       </w:r>
-      <w:bookmarkEnd w:id="15"/>
+      <w:bookmarkEnd w:id="12"/>
     </w:p>
     <w:p/>
     <w:p/>
     <w:p>
       <w:pPr>
-        <w:pStyle w:val="Heading1"/>
-      </w:pPr>
-      <w:bookmarkStart w:id="16" w:name="_Toc51941933"/>
-      <w:proofErr w:type="spellStart"/>
-      <w:r>
+        <w:pStyle w:val="Ttulo1"/>
+      </w:pPr>
+      <w:bookmarkStart w:id="13" w:name="_Toc51941933"/>
+      <w:r>
+        <w:lastRenderedPageBreak/>
         <w:t>Wireframes</w:t>
       </w:r>
-      <w:proofErr w:type="spellEnd"/>
-      <w:r>
-        <w:t>/</w:t>
-      </w:r>
-      <w:proofErr w:type="spellStart"/>
-      <w:r>
-        <w:t>Mockups</w:t>
-      </w:r>
-      <w:bookmarkEnd w:id="16"/>
-      <w:proofErr w:type="spellEnd"/>
+      <w:r>
+        <w:t>/Mockups</w:t>
+      </w:r>
+      <w:bookmarkEnd w:id="13"/>
     </w:p>
     <w:p>
       <w:r>
@@ -6209,28 +6514,18 @@
         </w:rPr>
         <w:t>&lt;</w:t>
       </w:r>
-      <w:proofErr w:type="spellStart"/>
       <w:r>
         <w:rPr>
           <w:highlight w:val="yellow"/>
         </w:rPr>
         <w:t>Wireframes</w:t>
       </w:r>
-      <w:proofErr w:type="spellEnd"/>
       <w:r>
         <w:rPr>
           <w:highlight w:val="yellow"/>
         </w:rPr>
-        <w:t>/</w:t>
-      </w:r>
-      <w:proofErr w:type="spellStart"/>
-      <w:r>
-        <w:rPr>
-          <w:highlight w:val="yellow"/>
-        </w:rPr>
-        <w:t>Mockups</w:t>
-      </w:r>
-      <w:proofErr w:type="spellEnd"/>
+        <w:t>/Mockups</w:t>
+      </w:r>
       <w:r>
         <w:rPr>
           <w:highlight w:val="yellow"/>
@@ -6291,7 +6586,7 @@
 <w:ftr xmlns:wpc="http://schemas.microsoft.com/office/word/2010/wordprocessingCanvas" xmlns:cx="http://schemas.microsoft.com/office/drawing/2014/chartex" xmlns:cx1="http://schemas.microsoft.com/office/drawing/2015/9/8/chartex" xmlns:cx2="http://schemas.microsoft.com/office/drawing/2015/10/21/chartex" xmlns:cx3="http://schemas.microsoft.com/office/drawing/2016/5/9/chartex" xmlns:cx4="http://schemas.microsoft.com/office/drawing/2016/5/10/chartex" xmlns:cx5="http://schemas.microsoft.com/office/drawing/2016/5/11/chartex" xmlns:cx6="http://schemas.microsoft.com/office/drawing/2016/5/12/chartex" xmlns:cx7="http://schemas.microsoft.com/office/drawing/2016/5/13/chartex" xmlns:cx8="http://schemas.microsoft.com/office/drawing/2016/5/14/chartex" xmlns:mc="http://schemas.openxmlformats.org/markup-compatibility/2006" xmlns:aink="http://schemas.microsoft.com/office/drawing/2016/ink" xmlns:am3d="http://schemas.microsoft.com/office/drawing/2017/model3d" xmlns:o="urn:schemas-microsoft-com:office:office" xmlns:r="http://schemas.openxmlformats.org/officeDocument/2006/relationships" xmlns:m="http://schemas.openxmlformats.org/officeDocument/2006/math" xmlns:v="urn:schemas-microsoft-com:vml" xmlns:wp14="http://schemas.microsoft.com/office/word/2010/wordprocessingDrawing" xmlns:wp="http://schemas.openxmlformats.org/drawingml/2006/wordprocessingDrawing" xmlns:w10="urn:schemas-microsoft-com:office:word" xmlns:w="http://schemas.openxmlformats.org/wordprocessingml/2006/main" xmlns:w14="http://schemas.microsoft.com/office/word/2010/wordml" xmlns:w15="http://schemas.microsoft.com/office/word/2012/wordml" xmlns:w16cex="http://schemas.microsoft.com/office/word/2018/wordml/cex" xmlns:w16cid="http://schemas.microsoft.com/office/word/2016/wordml/cid" xmlns:w16="http://schemas.microsoft.com/office/word/2018/wordml" xmlns:w16se="http://schemas.microsoft.com/office/word/2015/wordml/symex" xmlns:wpg="http://schemas.microsoft.com/office/word/2010/wordprocessingGroup" xmlns:wpi="http://schemas.microsoft.com/office/word/2010/wordprocessingInk" xmlns:wne="http://schemas.microsoft.com/office/word/2006/wordml" xmlns:wps="http://schemas.microsoft.com/office/word/2010/wordprocessingShape" mc:Ignorable="w14 w15 w16se w16cid w16 w16cex wp14">
   <w:p>
     <w:pPr>
-      <w:pStyle w:val="Footer"/>
+      <w:pStyle w:val="Rodap"/>
       <w:rPr>
         <w:rFonts w:cstheme="minorHAnsi"/>
         <w:sz w:val="16"/>
@@ -6309,7 +6604,7 @@
   </w:p>
   <w:p>
     <w:pPr>
-      <w:pStyle w:val="Footer"/>
+      <w:pStyle w:val="Rodap"/>
     </w:pPr>
     <w:r>
       <w:rPr>
@@ -6372,7 +6667,7 @@
 <w:ftr xmlns:wpc="http://schemas.microsoft.com/office/word/2010/wordprocessingCanvas" xmlns:cx="http://schemas.microsoft.com/office/drawing/2014/chartex" xmlns:cx1="http://schemas.microsoft.com/office/drawing/2015/9/8/chartex" xmlns:cx2="http://schemas.microsoft.com/office/drawing/2015/10/21/chartex" xmlns:cx3="http://schemas.microsoft.com/office/drawing/2016/5/9/chartex" xmlns:cx4="http://schemas.microsoft.com/office/drawing/2016/5/10/chartex" xmlns:cx5="http://schemas.microsoft.com/office/drawing/2016/5/11/chartex" xmlns:cx6="http://schemas.microsoft.com/office/drawing/2016/5/12/chartex" xmlns:cx7="http://schemas.microsoft.com/office/drawing/2016/5/13/chartex" xmlns:cx8="http://schemas.microsoft.com/office/drawing/2016/5/14/chartex" xmlns:mc="http://schemas.openxmlformats.org/markup-compatibility/2006" xmlns:aink="http://schemas.microsoft.com/office/drawing/2016/ink" xmlns:am3d="http://schemas.microsoft.com/office/drawing/2017/model3d" xmlns:o="urn:schemas-microsoft-com:office:office" xmlns:r="http://schemas.openxmlformats.org/officeDocument/2006/relationships" xmlns:m="http://schemas.openxmlformats.org/officeDocument/2006/math" xmlns:v="urn:schemas-microsoft-com:vml" xmlns:wp14="http://schemas.microsoft.com/office/word/2010/wordprocessingDrawing" xmlns:wp="http://schemas.openxmlformats.org/drawingml/2006/wordprocessingDrawing" xmlns:w10="urn:schemas-microsoft-com:office:word" xmlns:w="http://schemas.openxmlformats.org/wordprocessingml/2006/main" xmlns:w14="http://schemas.microsoft.com/office/word/2010/wordml" xmlns:w15="http://schemas.microsoft.com/office/word/2012/wordml" xmlns:w16cex="http://schemas.microsoft.com/office/word/2018/wordml/cex" xmlns:w16cid="http://schemas.microsoft.com/office/word/2016/wordml/cid" xmlns:w16="http://schemas.microsoft.com/office/word/2018/wordml" xmlns:w16se="http://schemas.microsoft.com/office/word/2015/wordml/symex" xmlns:wpg="http://schemas.microsoft.com/office/word/2010/wordprocessingGroup" xmlns:wpi="http://schemas.microsoft.com/office/word/2010/wordprocessingInk" xmlns:wne="http://schemas.microsoft.com/office/word/2006/wordml" xmlns:wps="http://schemas.microsoft.com/office/word/2010/wordprocessingShape" mc:Ignorable="w14 w15 w16se w16cid w16 w16cex wp14">
   <w:p>
     <w:pPr>
-      <w:pStyle w:val="Footer"/>
+      <w:pStyle w:val="Rodap"/>
       <w:rPr>
         <w:rFonts w:cstheme="minorHAnsi"/>
         <w:sz w:val="16"/>
@@ -6390,7 +6685,7 @@
   </w:p>
   <w:p>
     <w:pPr>
-      <w:pStyle w:val="Footer"/>
+      <w:pStyle w:val="Rodap"/>
     </w:pPr>
     <w:r>
       <w:rPr>
@@ -6478,11 +6773,10 @@
         <w:docPartUnique/>
       </w:docPartObj>
     </w:sdtPr>
-    <w:sdtEndPr/>
     <w:sdtContent>
       <w:p>
         <w:pPr>
-          <w:pStyle w:val="Header"/>
+          <w:pStyle w:val="Cabealho"/>
           <w:jc w:val="right"/>
         </w:pPr>
         <w:r>
@@ -6601,7 +6895,7 @@
             </mc:Choice>
             <mc:Fallback>
               <w:pict>
-                <v:rect w14:anchorId="2C4F6764" id="Retângulo 11" o:spid="_x0000_s1026" style="position:absolute;left:0;text-align:left;margin-left:6.1pt;margin-top:0;width:57.3pt;height:25.95pt;z-index:251659264;visibility:visible;mso-wrap-style:square;mso-width-percent:800;mso-height-percent:0;mso-wrap-distance-left:9pt;mso-wrap-distance-top:0;mso-wrap-distance-right:9pt;mso-wrap-distance-bottom:0;mso-position-horizontal:right;mso-position-horizontal-relative:right-margin-area;mso-position-vertical:center;mso-position-vertical-relative:margin;mso-width-percent:800;mso-height-percent:0;mso-width-relative:right-margin-area;mso-height-relative:page;v-text-anchor:top" o:gfxdata="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" o:allowincell="f" stroked="f">
+                <v:rect w14:anchorId="2C4F6764" id="Retângulo 11" o:spid="_x0000_s1027" style="position:absolute;left:0;text-align:left;margin-left:6.1pt;margin-top:0;width:57.3pt;height:25.95pt;z-index:251659264;visibility:visible;mso-wrap-style:square;mso-width-percent:800;mso-height-percent:0;mso-wrap-distance-left:9pt;mso-wrap-distance-top:0;mso-wrap-distance-right:9pt;mso-wrap-distance-bottom:0;mso-position-horizontal:right;mso-position-horizontal-relative:right-margin-area;mso-position-vertical:center;mso-position-vertical-relative:margin;mso-width-percent:800;mso-height-percent:0;mso-width-relative:right-margin-area;mso-height-relative:page;v-text-anchor:top" o:gfxdata="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" o:allowincell="f" stroked="f">
                   <v:textbox>
                     <w:txbxContent>
                       <w:p>
@@ -10150,7 +10444,7 @@
     <w:lvl w:ilvl="0">
       <w:start w:val="1"/>
       <w:numFmt w:val="decimal"/>
-      <w:pStyle w:val="Heading1"/>
+      <w:pStyle w:val="Ttulo1"/>
       <w:lvlText w:val="%1"/>
       <w:lvlJc w:val="left"/>
       <w:pPr>
@@ -10160,7 +10454,7 @@
     <w:lvl w:ilvl="1">
       <w:start w:val="1"/>
       <w:numFmt w:val="decimal"/>
-      <w:pStyle w:val="Heading2"/>
+      <w:pStyle w:val="Ttulo2"/>
       <w:lvlText w:val="%1.%2"/>
       <w:lvlJc w:val="left"/>
       <w:pPr>
@@ -10170,7 +10464,7 @@
     <w:lvl w:ilvl="2">
       <w:start w:val="1"/>
       <w:numFmt w:val="decimal"/>
-      <w:pStyle w:val="Heading3"/>
+      <w:pStyle w:val="Ttulo3"/>
       <w:lvlText w:val="%1.%2.%3"/>
       <w:lvlJc w:val="left"/>
       <w:pPr>
@@ -10180,7 +10474,7 @@
     <w:lvl w:ilvl="3">
       <w:start w:val="1"/>
       <w:numFmt w:val="decimal"/>
-      <w:pStyle w:val="Heading4"/>
+      <w:pStyle w:val="Ttulo4"/>
       <w:lvlText w:val="%1.%2.%3.%4"/>
       <w:lvlJc w:val="left"/>
       <w:pPr>
@@ -10190,7 +10484,7 @@
     <w:lvl w:ilvl="4">
       <w:start w:val="1"/>
       <w:numFmt w:val="decimal"/>
-      <w:pStyle w:val="Heading5"/>
+      <w:pStyle w:val="Ttulo5"/>
       <w:lvlText w:val="%1.%2.%3.%4.%5"/>
       <w:lvlJc w:val="left"/>
       <w:pPr>
@@ -10200,7 +10494,7 @@
     <w:lvl w:ilvl="5">
       <w:start w:val="1"/>
       <w:numFmt w:val="decimal"/>
-      <w:pStyle w:val="Heading6"/>
+      <w:pStyle w:val="Ttulo6"/>
       <w:lvlText w:val="%1.%2.%3.%4.%5.%6"/>
       <w:lvlJc w:val="left"/>
       <w:pPr>
@@ -10210,7 +10504,7 @@
     <w:lvl w:ilvl="6">
       <w:start w:val="1"/>
       <w:numFmt w:val="decimal"/>
-      <w:pStyle w:val="Heading7"/>
+      <w:pStyle w:val="Ttulo7"/>
       <w:lvlText w:val="%1.%2.%3.%4.%5.%6.%7"/>
       <w:lvlJc w:val="left"/>
       <w:pPr>
@@ -10220,7 +10514,7 @@
     <w:lvl w:ilvl="7">
       <w:start w:val="1"/>
       <w:numFmt w:val="decimal"/>
-      <w:pStyle w:val="Heading8"/>
+      <w:pStyle w:val="Ttulo8"/>
       <w:lvlText w:val="%1.%2.%3.%4.%5.%6.%7.%8"/>
       <w:lvlJc w:val="left"/>
       <w:pPr>
@@ -10230,7 +10524,7 @@
     <w:lvl w:ilvl="8">
       <w:start w:val="1"/>
       <w:numFmt w:val="decimal"/>
-      <w:pStyle w:val="Heading9"/>
+      <w:pStyle w:val="Ttulo9"/>
       <w:lvlText w:val="%1.%2.%3.%4.%5.%6.%7.%8.%9"/>
       <w:lvlJc w:val="left"/>
       <w:pPr>
@@ -12075,10 +12369,10 @@
       <w:lang w:bidi="ar-SA"/>
     </w:rPr>
   </w:style>
-  <w:style w:type="paragraph" w:styleId="Heading1">
+  <w:style w:type="paragraph" w:styleId="Ttulo1">
     <w:name w:val="heading 1"/>
     <w:basedOn w:val="Normal"/>
-    <w:link w:val="Heading1Char"/>
+    <w:link w:val="Ttulo1Carter"/>
     <w:qFormat/>
     <w:rsid w:val="00B673A5"/>
     <w:pPr>
@@ -12099,10 +12393,10 @@
       <w:szCs w:val="20"/>
     </w:rPr>
   </w:style>
-  <w:style w:type="paragraph" w:styleId="Heading2">
+  <w:style w:type="paragraph" w:styleId="Ttulo2">
     <w:name w:val="heading 2"/>
     <w:basedOn w:val="Normal"/>
-    <w:link w:val="Heading2Char"/>
+    <w:link w:val="Ttulo2Carter"/>
     <w:qFormat/>
     <w:rsid w:val="00E874D4"/>
     <w:pPr>
@@ -12125,11 +12419,11 @@
       <w:szCs w:val="20"/>
     </w:rPr>
   </w:style>
-  <w:style w:type="paragraph" w:styleId="Heading3">
+  <w:style w:type="paragraph" w:styleId="Ttulo3">
     <w:name w:val="heading 3"/>
     <w:basedOn w:val="Normal"/>
     <w:next w:val="Normal"/>
-    <w:link w:val="Heading3Char"/>
+    <w:link w:val="Ttulo3Carter"/>
     <w:uiPriority w:val="9"/>
     <w:unhideWhenUsed/>
     <w:qFormat/>
@@ -12151,11 +12445,11 @@
       <w:sz w:val="32"/>
     </w:rPr>
   </w:style>
-  <w:style w:type="paragraph" w:styleId="Heading4">
+  <w:style w:type="paragraph" w:styleId="Ttulo4">
     <w:name w:val="heading 4"/>
     <w:basedOn w:val="Normal"/>
     <w:next w:val="Normal"/>
-    <w:link w:val="Heading4Char"/>
+    <w:link w:val="Ttulo4Carter"/>
     <w:uiPriority w:val="9"/>
     <w:semiHidden/>
     <w:unhideWhenUsed/>
@@ -12178,11 +12472,11 @@
       <w:color w:val="2F5496" w:themeColor="accent1" w:themeShade="BF"/>
     </w:rPr>
   </w:style>
-  <w:style w:type="paragraph" w:styleId="Heading5">
+  <w:style w:type="paragraph" w:styleId="Ttulo5">
     <w:name w:val="heading 5"/>
     <w:basedOn w:val="Normal"/>
     <w:next w:val="Normal"/>
-    <w:link w:val="Heading5Char"/>
+    <w:link w:val="Ttulo5Carter"/>
     <w:uiPriority w:val="9"/>
     <w:semiHidden/>
     <w:unhideWhenUsed/>
@@ -12203,11 +12497,11 @@
       <w:color w:val="2F5496" w:themeColor="accent1" w:themeShade="BF"/>
     </w:rPr>
   </w:style>
-  <w:style w:type="paragraph" w:styleId="Heading6">
+  <w:style w:type="paragraph" w:styleId="Ttulo6">
     <w:name w:val="heading 6"/>
     <w:basedOn w:val="Normal"/>
     <w:next w:val="Normal"/>
-    <w:link w:val="Heading6Char"/>
+    <w:link w:val="Ttulo6Carter"/>
     <w:uiPriority w:val="9"/>
     <w:semiHidden/>
     <w:unhideWhenUsed/>
@@ -12228,11 +12522,11 @@
       <w:color w:val="1F3763" w:themeColor="accent1" w:themeShade="7F"/>
     </w:rPr>
   </w:style>
-  <w:style w:type="paragraph" w:styleId="Heading7">
+  <w:style w:type="paragraph" w:styleId="Ttulo7">
     <w:name w:val="heading 7"/>
     <w:basedOn w:val="Normal"/>
     <w:next w:val="Normal"/>
-    <w:link w:val="Heading7Char"/>
+    <w:link w:val="Ttulo7Carter"/>
     <w:uiPriority w:val="9"/>
     <w:semiHidden/>
     <w:unhideWhenUsed/>
@@ -12255,11 +12549,11 @@
       <w:color w:val="1F3763" w:themeColor="accent1" w:themeShade="7F"/>
     </w:rPr>
   </w:style>
-  <w:style w:type="paragraph" w:styleId="Heading8">
+  <w:style w:type="paragraph" w:styleId="Ttulo8">
     <w:name w:val="heading 8"/>
     <w:basedOn w:val="Normal"/>
     <w:next w:val="Normal"/>
-    <w:link w:val="Heading8Char"/>
+    <w:link w:val="Ttulo8Carter"/>
     <w:uiPriority w:val="9"/>
     <w:semiHidden/>
     <w:unhideWhenUsed/>
@@ -12282,11 +12576,11 @@
       <w:szCs w:val="21"/>
     </w:rPr>
   </w:style>
-  <w:style w:type="paragraph" w:styleId="Heading9">
+  <w:style w:type="paragraph" w:styleId="Ttulo9">
     <w:name w:val="heading 9"/>
     <w:basedOn w:val="Normal"/>
     <w:next w:val="Normal"/>
-    <w:link w:val="Heading9Char"/>
+    <w:link w:val="Ttulo9Carter"/>
     <w:uiPriority w:val="9"/>
     <w:semiHidden/>
     <w:unhideWhenUsed/>
@@ -12311,13 +12605,12 @@
       <w:szCs w:val="21"/>
     </w:rPr>
   </w:style>
-  <w:style w:type="character" w:default="1" w:styleId="DefaultParagraphFont">
+  <w:style w:type="character" w:default="1" w:styleId="Tipodeletrapredefinidodopargrafo">
     <w:name w:val="Default Paragraph Font"/>
     <w:uiPriority w:val="1"/>
-    <w:semiHidden/>
     <w:unhideWhenUsed/>
   </w:style>
-  <w:style w:type="table" w:default="1" w:styleId="TableNormal">
+  <w:style w:type="table" w:default="1" w:styleId="Tabelanormal">
     <w:name w:val="Normal Table"/>
     <w:uiPriority w:val="99"/>
     <w:semiHidden/>
@@ -12332,16 +12625,16 @@
       </w:tblCellMar>
     </w:tblPr>
   </w:style>
-  <w:style w:type="numbering" w:default="1" w:styleId="NoList">
+  <w:style w:type="numbering" w:default="1" w:styleId="Semlista">
     <w:name w:val="No List"/>
     <w:uiPriority w:val="99"/>
     <w:semiHidden/>
     <w:unhideWhenUsed/>
   </w:style>
-  <w:style w:type="character" w:customStyle="1" w:styleId="Heading1Char">
-    <w:name w:val="Heading 1 Char"/>
-    <w:basedOn w:val="DefaultParagraphFont"/>
-    <w:link w:val="Heading1"/>
+  <w:style w:type="character" w:customStyle="1" w:styleId="Ttulo1Carter">
+    <w:name w:val="Título 1 Caráter"/>
+    <w:basedOn w:val="Tipodeletrapredefinidodopargrafo"/>
+    <w:link w:val="Ttulo1"/>
     <w:rsid w:val="00B673A5"/>
     <w:rPr>
       <w:rFonts w:ascii="Calibri" w:eastAsia="Times New Roman" w:hAnsi="Calibri" w:cs="Times New Roman"/>
@@ -12353,10 +12646,10 @@
       <w:lang w:bidi="ar-SA"/>
     </w:rPr>
   </w:style>
-  <w:style w:type="character" w:customStyle="1" w:styleId="Heading2Char">
-    <w:name w:val="Heading 2 Char"/>
-    <w:basedOn w:val="DefaultParagraphFont"/>
-    <w:link w:val="Heading2"/>
+  <w:style w:type="character" w:customStyle="1" w:styleId="Ttulo2Carter">
+    <w:name w:val="Título 2 Caráter"/>
+    <w:basedOn w:val="Tipodeletrapredefinidodopargrafo"/>
+    <w:link w:val="Ttulo2"/>
     <w:rsid w:val="00E874D4"/>
     <w:rPr>
       <w:rFonts w:eastAsia="Times New Roman" w:cs="Times New Roman"/>
@@ -12368,10 +12661,10 @@
       <w:lang w:bidi="ar-SA"/>
     </w:rPr>
   </w:style>
-  <w:style w:type="character" w:customStyle="1" w:styleId="FooterChar">
-    <w:name w:val="Footer Char"/>
-    <w:basedOn w:val="DefaultParagraphFont"/>
-    <w:link w:val="Footer"/>
+  <w:style w:type="character" w:customStyle="1" w:styleId="RodapCarter">
+    <w:name w:val="Rodapé Caráter"/>
+    <w:basedOn w:val="Tipodeletrapredefinidodopargrafo"/>
+    <w:link w:val="Rodap"/>
     <w:uiPriority w:val="99"/>
     <w:qFormat/>
     <w:rsid w:val="003C397B"/>
@@ -12381,10 +12674,10 @@
       <w:lang w:val="en-US"/>
     </w:rPr>
   </w:style>
-  <w:style w:type="character" w:customStyle="1" w:styleId="BodyTextChar">
-    <w:name w:val="Body Text Char"/>
-    <w:basedOn w:val="DefaultParagraphFont"/>
-    <w:link w:val="BodyText"/>
+  <w:style w:type="character" w:customStyle="1" w:styleId="CorpodetextoCarter">
+    <w:name w:val="Corpo de texto Caráter"/>
+    <w:basedOn w:val="Tipodeletrapredefinidodopargrafo"/>
+    <w:link w:val="Corpodetexto"/>
     <w:qFormat/>
     <w:rsid w:val="003C397B"/>
     <w:rPr>
@@ -12393,10 +12686,10 @@
       <w:lang w:val="en-US"/>
     </w:rPr>
   </w:style>
-  <w:style w:type="character" w:customStyle="1" w:styleId="HeaderChar">
-    <w:name w:val="Header Char"/>
-    <w:basedOn w:val="DefaultParagraphFont"/>
-    <w:link w:val="Header"/>
+  <w:style w:type="character" w:customStyle="1" w:styleId="CabealhoCarter">
+    <w:name w:val="Cabeçalho Caráter"/>
+    <w:basedOn w:val="Tipodeletrapredefinidodopargrafo"/>
+    <w:link w:val="Cabealho"/>
     <w:uiPriority w:val="99"/>
     <w:qFormat/>
     <w:rsid w:val="003C397B"/>
@@ -12426,10 +12719,10 @@
       <w:lang w:eastAsia="pt-PT" w:bidi="pt-PT"/>
     </w:rPr>
   </w:style>
-  <w:style w:type="paragraph" w:styleId="Footer">
+  <w:style w:type="paragraph" w:styleId="Rodap">
     <w:name w:val="footer"/>
     <w:basedOn w:val="Normal"/>
-    <w:link w:val="FooterChar"/>
+    <w:link w:val="RodapCarter"/>
     <w:uiPriority w:val="99"/>
     <w:rsid w:val="003C397B"/>
     <w:pPr>
@@ -12446,7 +12739,7 @@
   </w:style>
   <w:style w:type="character" w:customStyle="1" w:styleId="RodapCarter1">
     <w:name w:val="Rodapé Caráter1"/>
-    <w:basedOn w:val="DefaultParagraphFont"/>
+    <w:basedOn w:val="Tipodeletrapredefinidodopargrafo"/>
     <w:uiPriority w:val="99"/>
     <w:semiHidden/>
     <w:rsid w:val="003C397B"/>
@@ -12458,10 +12751,10 @@
       <w:lang w:bidi="ar-SA"/>
     </w:rPr>
   </w:style>
-  <w:style w:type="paragraph" w:styleId="Header">
+  <w:style w:type="paragraph" w:styleId="Cabealho">
     <w:name w:val="header"/>
     <w:basedOn w:val="Normal"/>
-    <w:link w:val="HeaderChar"/>
+    <w:link w:val="CabealhoCarter"/>
     <w:uiPriority w:val="99"/>
     <w:rsid w:val="003C397B"/>
     <w:pPr>
@@ -12478,7 +12771,7 @@
   </w:style>
   <w:style w:type="character" w:customStyle="1" w:styleId="CabealhoCarter1">
     <w:name w:val="Cabeçalho Caráter1"/>
-    <w:basedOn w:val="DefaultParagraphFont"/>
+    <w:basedOn w:val="Tipodeletrapredefinidodopargrafo"/>
     <w:uiPriority w:val="99"/>
     <w:semiHidden/>
     <w:rsid w:val="003C397B"/>
@@ -12490,7 +12783,7 @@
       <w:lang w:bidi="ar-SA"/>
     </w:rPr>
   </w:style>
-  <w:style w:type="paragraph" w:styleId="ListParagraph">
+  <w:style w:type="paragraph" w:styleId="PargrafodaLista">
     <w:name w:val="List Paragraph"/>
     <w:basedOn w:val="Normal"/>
     <w:uiPriority w:val="34"/>
@@ -12500,10 +12793,10 @@
       <w:ind w:left="708"/>
     </w:pPr>
   </w:style>
-  <w:style w:type="paragraph" w:styleId="BodyText">
+  <w:style w:type="paragraph" w:styleId="Corpodetexto">
     <w:name w:val="Body Text"/>
     <w:basedOn w:val="Normal"/>
-    <w:link w:val="BodyTextChar"/>
+    <w:link w:val="CorpodetextoCarter"/>
     <w:rsid w:val="003C397B"/>
     <w:pPr>
       <w:spacing w:after="60" w:line="340" w:lineRule="atLeast"/>
@@ -12516,7 +12809,7 @@
   </w:style>
   <w:style w:type="character" w:customStyle="1" w:styleId="CorpodetextoCarter1">
     <w:name w:val="Corpo de texto Caráter1"/>
-    <w:basedOn w:val="DefaultParagraphFont"/>
+    <w:basedOn w:val="Tipodeletrapredefinidodopargrafo"/>
     <w:uiPriority w:val="99"/>
     <w:semiHidden/>
     <w:rsid w:val="003C397B"/>
@@ -12528,9 +12821,9 @@
       <w:lang w:bidi="ar-SA"/>
     </w:rPr>
   </w:style>
-  <w:style w:type="character" w:styleId="Hyperlink">
+  <w:style w:type="character" w:styleId="Hiperligao">
     <w:name w:val="Hyperlink"/>
-    <w:basedOn w:val="DefaultParagraphFont"/>
+    <w:basedOn w:val="Tipodeletrapredefinidodopargrafo"/>
     <w:uiPriority w:val="99"/>
     <w:unhideWhenUsed/>
     <w:rsid w:val="003C397B"/>
@@ -12555,23 +12848,23 @@
   </w:style>
   <w:style w:type="character" w:customStyle="1" w:styleId="spellingerror">
     <w:name w:val="spellingerror"/>
-    <w:basedOn w:val="DefaultParagraphFont"/>
+    <w:basedOn w:val="Tipodeletrapredefinidodopargrafo"/>
     <w:rsid w:val="007F08FB"/>
   </w:style>
   <w:style w:type="character" w:customStyle="1" w:styleId="normaltextrun">
     <w:name w:val="normaltextrun"/>
-    <w:basedOn w:val="DefaultParagraphFont"/>
+    <w:basedOn w:val="Tipodeletrapredefinidodopargrafo"/>
     <w:rsid w:val="007F08FB"/>
   </w:style>
   <w:style w:type="character" w:customStyle="1" w:styleId="eop">
     <w:name w:val="eop"/>
-    <w:basedOn w:val="DefaultParagraphFont"/>
+    <w:basedOn w:val="Tipodeletrapredefinidodopargrafo"/>
     <w:rsid w:val="007F08FB"/>
   </w:style>
-  <w:style w:type="paragraph" w:styleId="BalloonText">
+  <w:style w:type="paragraph" w:styleId="Textodebalo">
     <w:name w:val="Balloon Text"/>
     <w:basedOn w:val="Normal"/>
-    <w:link w:val="BalloonTextChar"/>
+    <w:link w:val="TextodebaloCarter"/>
     <w:uiPriority w:val="99"/>
     <w:semiHidden/>
     <w:unhideWhenUsed/>
@@ -12582,10 +12875,10 @@
       <w:szCs w:val="18"/>
     </w:rPr>
   </w:style>
-  <w:style w:type="character" w:customStyle="1" w:styleId="BalloonTextChar">
-    <w:name w:val="Balloon Text Char"/>
-    <w:basedOn w:val="DefaultParagraphFont"/>
-    <w:link w:val="BalloonText"/>
+  <w:style w:type="character" w:customStyle="1" w:styleId="TextodebaloCarter">
+    <w:name w:val="Texto de balão Caráter"/>
+    <w:basedOn w:val="Tipodeletrapredefinidodopargrafo"/>
+    <w:link w:val="Textodebalo"/>
     <w:uiPriority w:val="99"/>
     <w:semiHidden/>
     <w:rsid w:val="00991CD4"/>
@@ -12597,7 +12890,7 @@
       <w:lang w:bidi="ar-SA"/>
     </w:rPr>
   </w:style>
-  <w:style w:type="paragraph" w:styleId="TOC1">
+  <w:style w:type="paragraph" w:styleId="ndice1">
     <w:name w:val="toc 1"/>
     <w:basedOn w:val="Normal"/>
     <w:next w:val="Normal"/>
@@ -12616,7 +12909,7 @@
       <w:caps/>
     </w:rPr>
   </w:style>
-  <w:style w:type="paragraph" w:styleId="TOC2">
+  <w:style w:type="paragraph" w:styleId="ndice2">
     <w:name w:val="toc 2"/>
     <w:basedOn w:val="Normal"/>
     <w:next w:val="Normal"/>
@@ -12636,7 +12929,7 @@
       <w:szCs w:val="20"/>
     </w:rPr>
   </w:style>
-  <w:style w:type="paragraph" w:styleId="TOC3">
+  <w:style w:type="paragraph" w:styleId="ndice3">
     <w:name w:val="toc 3"/>
     <w:basedOn w:val="Normal"/>
     <w:next w:val="Normal"/>
@@ -12655,7 +12948,7 @@
       <w:szCs w:val="20"/>
     </w:rPr>
   </w:style>
-  <w:style w:type="paragraph" w:styleId="TOC4">
+  <w:style w:type="paragraph" w:styleId="ndice4">
     <w:name w:val="toc 4"/>
     <w:basedOn w:val="Normal"/>
     <w:next w:val="Normal"/>
@@ -12674,7 +12967,7 @@
       <w:szCs w:val="20"/>
     </w:rPr>
   </w:style>
-  <w:style w:type="paragraph" w:styleId="TOC5">
+  <w:style w:type="paragraph" w:styleId="ndice5">
     <w:name w:val="toc 5"/>
     <w:basedOn w:val="Normal"/>
     <w:next w:val="Normal"/>
@@ -12693,7 +12986,7 @@
       <w:szCs w:val="20"/>
     </w:rPr>
   </w:style>
-  <w:style w:type="paragraph" w:styleId="TOC6">
+  <w:style w:type="paragraph" w:styleId="ndice6">
     <w:name w:val="toc 6"/>
     <w:basedOn w:val="Normal"/>
     <w:next w:val="Normal"/>
@@ -12712,7 +13005,7 @@
       <w:szCs w:val="20"/>
     </w:rPr>
   </w:style>
-  <w:style w:type="paragraph" w:styleId="TOC7">
+  <w:style w:type="paragraph" w:styleId="ndice7">
     <w:name w:val="toc 7"/>
     <w:basedOn w:val="Normal"/>
     <w:next w:val="Normal"/>
@@ -12731,7 +13024,7 @@
       <w:szCs w:val="20"/>
     </w:rPr>
   </w:style>
-  <w:style w:type="paragraph" w:styleId="TOC8">
+  <w:style w:type="paragraph" w:styleId="ndice8">
     <w:name w:val="toc 8"/>
     <w:basedOn w:val="Normal"/>
     <w:next w:val="Normal"/>
@@ -12750,7 +13043,7 @@
       <w:szCs w:val="20"/>
     </w:rPr>
   </w:style>
-  <w:style w:type="paragraph" w:styleId="TOC9">
+  <w:style w:type="paragraph" w:styleId="ndice9">
     <w:name w:val="toc 9"/>
     <w:basedOn w:val="Normal"/>
     <w:next w:val="Normal"/>
@@ -12769,9 +13062,9 @@
       <w:szCs w:val="20"/>
     </w:rPr>
   </w:style>
-  <w:style w:type="table" w:styleId="TableGrid">
+  <w:style w:type="table" w:styleId="TabelacomGrelha">
     <w:name w:val="Table Grid"/>
-    <w:basedOn w:val="TableNormal"/>
+    <w:basedOn w:val="Tabelanormal"/>
     <w:uiPriority w:val="39"/>
     <w:rsid w:val="003F3694"/>
     <w:pPr>
@@ -12788,10 +13081,10 @@
       </w:tblBorders>
     </w:tblPr>
   </w:style>
-  <w:style w:type="character" w:customStyle="1" w:styleId="Heading3Char">
-    <w:name w:val="Heading 3 Char"/>
-    <w:basedOn w:val="DefaultParagraphFont"/>
-    <w:link w:val="Heading3"/>
+  <w:style w:type="character" w:customStyle="1" w:styleId="Ttulo3Carter">
+    <w:name w:val="Título 3 Caráter"/>
+    <w:basedOn w:val="Tipodeletrapredefinidodopargrafo"/>
+    <w:link w:val="Ttulo3"/>
     <w:uiPriority w:val="9"/>
     <w:rsid w:val="002C70FD"/>
     <w:rPr>
@@ -12803,10 +13096,10 @@
       <w:lang w:bidi="ar-SA"/>
     </w:rPr>
   </w:style>
-  <w:style w:type="character" w:customStyle="1" w:styleId="Heading4Char">
-    <w:name w:val="Heading 4 Char"/>
-    <w:basedOn w:val="DefaultParagraphFont"/>
-    <w:link w:val="Heading4"/>
+  <w:style w:type="character" w:customStyle="1" w:styleId="Ttulo4Carter">
+    <w:name w:val="Título 4 Caráter"/>
+    <w:basedOn w:val="Tipodeletrapredefinidodopargrafo"/>
+    <w:link w:val="Ttulo4"/>
     <w:uiPriority w:val="9"/>
     <w:semiHidden/>
     <w:rsid w:val="00776AAF"/>
@@ -12820,10 +13113,10 @@
       <w:lang w:bidi="ar-SA"/>
     </w:rPr>
   </w:style>
-  <w:style w:type="character" w:customStyle="1" w:styleId="Heading5Char">
-    <w:name w:val="Heading 5 Char"/>
-    <w:basedOn w:val="DefaultParagraphFont"/>
-    <w:link w:val="Heading5"/>
+  <w:style w:type="character" w:customStyle="1" w:styleId="Ttulo5Carter">
+    <w:name w:val="Título 5 Caráter"/>
+    <w:basedOn w:val="Tipodeletrapredefinidodopargrafo"/>
+    <w:link w:val="Ttulo5"/>
     <w:uiPriority w:val="9"/>
     <w:semiHidden/>
     <w:rsid w:val="00776AAF"/>
@@ -12835,10 +13128,10 @@
       <w:lang w:bidi="ar-SA"/>
     </w:rPr>
   </w:style>
-  <w:style w:type="character" w:customStyle="1" w:styleId="Heading6Char">
-    <w:name w:val="Heading 6 Char"/>
-    <w:basedOn w:val="DefaultParagraphFont"/>
-    <w:link w:val="Heading6"/>
+  <w:style w:type="character" w:customStyle="1" w:styleId="Ttulo6Carter">
+    <w:name w:val="Título 6 Caráter"/>
+    <w:basedOn w:val="Tipodeletrapredefinidodopargrafo"/>
+    <w:link w:val="Ttulo6"/>
     <w:uiPriority w:val="9"/>
     <w:semiHidden/>
     <w:rsid w:val="00776AAF"/>
@@ -12850,10 +13143,10 @@
       <w:lang w:bidi="ar-SA"/>
     </w:rPr>
   </w:style>
-  <w:style w:type="character" w:customStyle="1" w:styleId="Heading7Char">
-    <w:name w:val="Heading 7 Char"/>
-    <w:basedOn w:val="DefaultParagraphFont"/>
-    <w:link w:val="Heading7"/>
+  <w:style w:type="character" w:customStyle="1" w:styleId="Ttulo7Carter">
+    <w:name w:val="Título 7 Caráter"/>
+    <w:basedOn w:val="Tipodeletrapredefinidodopargrafo"/>
+    <w:link w:val="Ttulo7"/>
     <w:uiPriority w:val="9"/>
     <w:semiHidden/>
     <w:rsid w:val="00776AAF"/>
@@ -12867,10 +13160,10 @@
       <w:lang w:bidi="ar-SA"/>
     </w:rPr>
   </w:style>
-  <w:style w:type="character" w:customStyle="1" w:styleId="Heading8Char">
-    <w:name w:val="Heading 8 Char"/>
-    <w:basedOn w:val="DefaultParagraphFont"/>
-    <w:link w:val="Heading8"/>
+  <w:style w:type="character" w:customStyle="1" w:styleId="Ttulo8Carter">
+    <w:name w:val="Título 8 Caráter"/>
+    <w:basedOn w:val="Tipodeletrapredefinidodopargrafo"/>
+    <w:link w:val="Ttulo8"/>
     <w:uiPriority w:val="9"/>
     <w:semiHidden/>
     <w:rsid w:val="00776AAF"/>
@@ -12882,10 +13175,10 @@
       <w:lang w:bidi="ar-SA"/>
     </w:rPr>
   </w:style>
-  <w:style w:type="character" w:customStyle="1" w:styleId="Heading9Char">
-    <w:name w:val="Heading 9 Char"/>
-    <w:basedOn w:val="DefaultParagraphFont"/>
-    <w:link w:val="Heading9"/>
+  <w:style w:type="character" w:customStyle="1" w:styleId="Ttulo9Carter">
+    <w:name w:val="Título 9 Caráter"/>
+    <w:basedOn w:val="Tipodeletrapredefinidodopargrafo"/>
+    <w:link w:val="Ttulo9"/>
     <w:uiPriority w:val="9"/>
     <w:semiHidden/>
     <w:rsid w:val="00776AAF"/>
@@ -12899,9 +13192,9 @@
       <w:lang w:bidi="ar-SA"/>
     </w:rPr>
   </w:style>
-  <w:style w:type="table" w:styleId="GridTable7ColourfulAccent3">
+  <w:style w:type="table" w:styleId="TabeladeGrelha7Colorida-Destaque3">
     <w:name w:val="Grid Table 7 Colorful Accent 3"/>
-    <w:basedOn w:val="TableNormal"/>
+    <w:basedOn w:val="Tabelanormal"/>
     <w:uiPriority w:val="52"/>
     <w:rsid w:val="003F3694"/>
     <w:pPr>
@@ -13038,7 +13331,7 @@
       </w:tcPr>
     </w:tblStylePr>
   </w:style>
-  <w:style w:type="paragraph" w:styleId="Caption">
+  <w:style w:type="paragraph" w:styleId="Legenda">
     <w:name w:val="caption"/>
     <w:basedOn w:val="Normal"/>
     <w:next w:val="Normal"/>
@@ -13058,9 +13351,9 @@
       <w:szCs w:val="18"/>
     </w:rPr>
   </w:style>
-  <w:style w:type="table" w:styleId="GridTable2-Accent3">
+  <w:style w:type="table" w:styleId="TabeladeGrelha2-Destaque3">
     <w:name w:val="Grid Table 2 Accent 3"/>
-    <w:basedOn w:val="TableNormal"/>
+    <w:basedOn w:val="Tabelanormal"/>
     <w:uiPriority w:val="47"/>
     <w:rsid w:val="00D67C82"/>
     <w:pPr>
@@ -13182,7 +13475,7 @@
       <w:lang w:val="en-US"/>
     </w:rPr>
   </w:style>
-  <w:style w:type="paragraph" w:styleId="TableofFigures">
+  <w:style w:type="paragraph" w:styleId="ndicedeilustraes">
     <w:name w:val="table of figures"/>
     <w:basedOn w:val="Normal"/>
     <w:next w:val="Normal"/>
@@ -13193,9 +13486,9 @@
       <w:spacing w:after="0"/>
     </w:pPr>
   </w:style>
-  <w:style w:type="table" w:styleId="GridTable5Dark-Accent3">
+  <w:style w:type="table" w:styleId="TabeladeGrelha5Escura-Destaque3">
     <w:name w:val="Grid Table 5 Dark Accent 3"/>
-    <w:basedOn w:val="TableNormal"/>
+    <w:basedOn w:val="Tabelanormal"/>
     <w:uiPriority w:val="50"/>
     <w:rsid w:val="00BA7408"/>
     <w:pPr>
@@ -13299,9 +13592,9 @@
       </w:tcPr>
     </w:tblStylePr>
   </w:style>
-  <w:style w:type="table" w:styleId="GridTable6ColourfulAccent3">
+  <w:style w:type="table" w:styleId="TabeladeGrelha6Colorida-Destaque3">
     <w:name w:val="Grid Table 6 Colorful Accent 3"/>
-    <w:basedOn w:val="TableNormal"/>
+    <w:basedOn w:val="Tabelanormal"/>
     <w:uiPriority w:val="51"/>
     <w:rsid w:val="00BA7408"/>
     <w:pPr>

</xml_diff>